<commit_message>
adding model interpretability examples
</commit_message>
<xml_diff>
--- a/submissions/Guidehouse_Submission/Guidehouse Description of Methods.docx
+++ b/submissions/Guidehouse_Submission/Guidehouse Description of Methods.docx
@@ -1,6 +1,6 @@
 
 <file path=word/document.xml><?xml version="1.0" encoding="utf-8"?>
-<w:document xmlns:wpc="http://schemas.microsoft.com/office/word/2010/wordprocessingCanvas" xmlns:cx="http://schemas.microsoft.com/office/drawing/2014/chartex" xmlns:cx1="http://schemas.microsoft.com/office/drawing/2015/9/8/chartex" xmlns:cx2="http://schemas.microsoft.com/office/drawing/2015/10/21/chartex" xmlns:cx3="http://schemas.microsoft.com/office/drawing/2016/5/9/chartex" xmlns:cx4="http://schemas.microsoft.com/office/drawing/2016/5/10/chartex" xmlns:cx5="http://schemas.microsoft.com/office/drawing/2016/5/11/chartex" xmlns:cx6="http://schemas.microsoft.com/office/drawing/2016/5/12/chartex" xmlns:cx7="http://schemas.microsoft.com/office/drawing/2016/5/13/chartex" xmlns:cx8="http://schemas.microsoft.com/office/drawing/2016/5/14/chartex" xmlns:mc="http://schemas.openxmlformats.org/markup-compatibility/2006" xmlns:aink="http://schemas.microsoft.com/office/drawing/2016/ink" xmlns:am3d="http://schemas.microsoft.com/office/drawing/2017/model3d" xmlns:o="urn:schemas-microsoft-com:office:office" xmlns:r="http://schemas.openxmlformats.org/officeDocument/2006/relationships" xmlns:m="http://schemas.openxmlformats.org/officeDocument/2006/math" xmlns:v="urn:schemas-microsoft-com:vml" xmlns:wp14="http://schemas.microsoft.com/office/word/2010/wordprocessingDrawing" xmlns:wp="http://schemas.openxmlformats.org/drawingml/2006/wordprocessingDrawing" xmlns:w10="urn:schemas-microsoft-com:office:word" xmlns:w="http://schemas.openxmlformats.org/wordprocessingml/2006/main" xmlns:w14="http://schemas.microsoft.com/office/word/2010/wordml" xmlns:w15="http://schemas.microsoft.com/office/word/2012/wordml" xmlns:w16cex="http://schemas.microsoft.com/office/word/2018/wordml/cex" xmlns:w16cid="http://schemas.microsoft.com/office/word/2016/wordml/cid" xmlns:w16="http://schemas.microsoft.com/office/word/2018/wordml" xmlns:w16se="http://schemas.microsoft.com/office/word/2015/wordml/symex" xmlns:wpg="http://schemas.microsoft.com/office/word/2010/wordprocessingGroup" xmlns:wpi="http://schemas.microsoft.com/office/word/2010/wordprocessingInk" xmlns:wne="http://schemas.microsoft.com/office/word/2006/wordml" xmlns:wps="http://schemas.microsoft.com/office/word/2010/wordprocessingShape" mc:Ignorable="w14 w15 w16se w16cid w16 w16cex wp14">
+<w:document xmlns:wpc="http://schemas.microsoft.com/office/word/2010/wordprocessingCanvas" xmlns:cx="http://schemas.microsoft.com/office/drawing/2014/chartex" xmlns:cx1="http://schemas.microsoft.com/office/drawing/2015/9/8/chartex" xmlns:cx2="http://schemas.microsoft.com/office/drawing/2015/10/21/chartex" xmlns:cx3="http://schemas.microsoft.com/office/drawing/2016/5/9/chartex" xmlns:cx4="http://schemas.microsoft.com/office/drawing/2016/5/10/chartex" xmlns:cx5="http://schemas.microsoft.com/office/drawing/2016/5/11/chartex" xmlns:cx6="http://schemas.microsoft.com/office/drawing/2016/5/12/chartex" xmlns:cx7="http://schemas.microsoft.com/office/drawing/2016/5/13/chartex" xmlns:cx8="http://schemas.microsoft.com/office/drawing/2016/5/14/chartex" xmlns:mc="http://schemas.openxmlformats.org/markup-compatibility/2006" xmlns:aink="http://schemas.microsoft.com/office/drawing/2016/ink" xmlns:am3d="http://schemas.microsoft.com/office/drawing/2017/model3d" xmlns:o="urn:schemas-microsoft-com:office:office" xmlns:r="http://schemas.openxmlformats.org/officeDocument/2006/relationships" xmlns:m="http://schemas.openxmlformats.org/officeDocument/2006/math" xmlns:v="urn:schemas-microsoft-com:vml" xmlns:wp14="http://schemas.microsoft.com/office/word/2010/wordprocessingDrawing" xmlns:wp="http://schemas.openxmlformats.org/drawingml/2006/wordprocessingDrawing" xmlns:w10="urn:schemas-microsoft-com:office:word" xmlns:w="http://schemas.openxmlformats.org/wordprocessingml/2006/main" xmlns:w14="http://schemas.microsoft.com/office/word/2010/wordml" xmlns:w15="http://schemas.microsoft.com/office/word/2012/wordml" xmlns:w16cid="http://schemas.microsoft.com/office/word/2016/wordml/cid" xmlns:w16se="http://schemas.microsoft.com/office/word/2015/wordml/symex" xmlns:wpg="http://schemas.microsoft.com/office/word/2010/wordprocessingGroup" xmlns:wpi="http://schemas.microsoft.com/office/word/2010/wordprocessingInk" xmlns:wne="http://schemas.microsoft.com/office/word/2006/wordml" xmlns:wps="http://schemas.microsoft.com/office/word/2010/wordprocessingShape" mc:Ignorable="w14 w15 w16se w16cid wp14">
   <w:body>
     <w:p>
       <w:pPr>
@@ -122,6 +122,8 @@
         </w:rPr>
         <w:t>.com</w:t>
       </w:r>
+      <w:bookmarkStart w:id="1" w:name="_GoBack"/>
+      <w:bookmarkEnd w:id="1"/>
     </w:p>
     <w:p>
       <w:pPr>
@@ -136,14 +138,12 @@
         </w:rPr>
         <w:t xml:space="preserve">Team Name: </w:t>
       </w:r>
-      <w:proofErr w:type="spellStart"/>
       <w:r>
         <w:rPr>
           <w:rFonts w:ascii="Arial" w:eastAsia="Arial" w:hAnsi="Arial" w:cs="Arial"/>
         </w:rPr>
         <w:t>Guidehouse</w:t>
       </w:r>
-      <w:proofErr w:type="spellEnd"/>
     </w:p>
     <w:p>
       <w:pPr>
@@ -160,8 +160,8 @@
           <w:szCs w:val="24"/>
         </w:rPr>
       </w:pPr>
-      <w:bookmarkStart w:id="1" w:name="_heading=h.30j0zll" w:colFirst="0" w:colLast="0"/>
-      <w:bookmarkEnd w:id="1"/>
+      <w:bookmarkStart w:id="2" w:name="_heading=h.30j0zll" w:colFirst="0" w:colLast="0"/>
+      <w:bookmarkEnd w:id="2"/>
       <w:r>
         <w:rPr>
           <w:rFonts w:ascii="Arial" w:eastAsia="Arial" w:hAnsi="Arial" w:cs="Arial"/>
@@ -382,19 +382,11 @@
           <w:rFonts w:ascii="Arial" w:eastAsia="Arial" w:hAnsi="Arial" w:cs="Arial"/>
         </w:rPr>
       </w:pPr>
-      <w:proofErr w:type="spellStart"/>
-      <w:r>
-        <w:rPr>
-          <w:rFonts w:ascii="Arial" w:eastAsia="Arial" w:hAnsi="Arial" w:cs="Arial"/>
-        </w:rPr>
-        <w:t>Guidehouse</w:t>
-      </w:r>
-      <w:proofErr w:type="spellEnd"/>
-      <w:r>
-        <w:rPr>
-          <w:rFonts w:ascii="Arial" w:eastAsia="Arial" w:hAnsi="Arial" w:cs="Arial"/>
-        </w:rPr>
-        <w:t xml:space="preserve"> offers skilled consulting teams </w:t>
+      <w:r>
+        <w:rPr>
+          <w:rFonts w:ascii="Arial" w:eastAsia="Arial" w:hAnsi="Arial" w:cs="Arial"/>
+        </w:rPr>
+        <w:t xml:space="preserve">Guidehouse offers skilled consulting teams </w:t>
       </w:r>
       <w:r>
         <w:rPr>
@@ -446,39 +438,17 @@
           <w:rFonts w:ascii="Arial" w:eastAsia="Arial" w:hAnsi="Arial" w:cs="Arial"/>
         </w:rPr>
       </w:pPr>
-      <w:proofErr w:type="spellStart"/>
-      <w:r>
-        <w:rPr>
-          <w:rFonts w:ascii="Arial" w:eastAsia="Arial" w:hAnsi="Arial" w:cs="Arial"/>
-        </w:rPr>
-        <w:t>Guidehouse</w:t>
-      </w:r>
-      <w:proofErr w:type="spellEnd"/>
-      <w:r>
-        <w:rPr>
-          <w:rFonts w:ascii="Arial" w:eastAsia="Arial" w:hAnsi="Arial" w:cs="Arial"/>
-        </w:rPr>
-        <w:t xml:space="preserve"> has proven artificial intelligence and intelligent automation capabilities to assist organizations in assimilating available information to shape data-driven decision making and drive forward-looking insights and</w:t>
-      </w:r>
-      <w:r>
-        <w:rPr>
-          <w:rFonts w:ascii="Arial" w:eastAsia="Arial" w:hAnsi="Arial" w:cs="Arial"/>
-        </w:rPr>
-        <w:t xml:space="preserve"> is the leading provider of AI/ML solutions in the public sector. We have successfully deployed AI solutions across 30+ government programs, including the development of AI-driven, real-time, open source Machine Learning solutions. Our team has extensive experience with enterprise commercial packages, as well as open source systems. Our understanding of these systems’ strengths and weaknesses positions us to provide sound implementation of AI and ML solutions. We have applied our AI/ML capabilities to a wide range of solutions enabling data-driven decision-making for Federal agencies, including novel approaches to predictive modeling and simulation. </w:t>
-      </w:r>
-      <w:proofErr w:type="spellStart"/>
-      <w:r>
-        <w:rPr>
-          <w:rFonts w:ascii="Arial" w:eastAsia="Arial" w:hAnsi="Arial" w:cs="Arial"/>
-        </w:rPr>
-        <w:t>Guidehouse</w:t>
-      </w:r>
-      <w:proofErr w:type="spellEnd"/>
-      <w:r>
-        <w:rPr>
-          <w:rFonts w:ascii="Arial" w:eastAsia="Arial" w:hAnsi="Arial" w:cs="Arial"/>
-        </w:rPr>
-        <w:t xml:space="preserve"> is continuously at the forefront of AI/ML solution delivery in the federal sector, being the first to deliver AI-based solutions at multiple agencies. </w:t>
+      <w:r>
+        <w:rPr>
+          <w:rFonts w:ascii="Arial" w:eastAsia="Arial" w:hAnsi="Arial" w:cs="Arial"/>
+        </w:rPr>
+        <w:t>Guidehouse has proven artificial intelligence and intelligent automation capabilities to assist organizations in assimilating available information to shape data-driven decision making and drive forward-looking insights and</w:t>
+      </w:r>
+      <w:r>
+        <w:rPr>
+          <w:rFonts w:ascii="Arial" w:eastAsia="Arial" w:hAnsi="Arial" w:cs="Arial"/>
+        </w:rPr>
+        <w:t xml:space="preserve"> is the leading provider of AI/ML solutions in the public sector. We have successfully deployed AI solutions across 30+ government programs, including the development of AI-driven, real-time, open source Machine Learning solutions. Our team has extensive experience with enterprise commercial packages, as well as open source systems. Our understanding of these systems’ strengths and weaknesses positions us to provide sound implementation of AI and ML solutions. We have applied our AI/ML capabilities to a wide range of solutions enabling data-driven decision-making for Federal agencies, including novel approaches to predictive modeling and simulation. Guidehouse is continuously at the forefront of AI/ML solution delivery in the federal sector, being the first to deliver AI-based solutions at multiple agencies. </w:t>
       </w:r>
     </w:p>
     <w:p>
@@ -494,19 +464,11 @@
         </w:rPr>
         <w:t xml:space="preserve">At GSA, </w:t>
       </w:r>
-      <w:proofErr w:type="spellStart"/>
-      <w:r>
-        <w:rPr>
-          <w:rFonts w:ascii="Arial" w:eastAsia="Arial" w:hAnsi="Arial" w:cs="Arial"/>
-        </w:rPr>
-        <w:t>Guidehouse</w:t>
-      </w:r>
-      <w:proofErr w:type="spellEnd"/>
-      <w:r>
-        <w:rPr>
-          <w:rFonts w:ascii="Arial" w:eastAsia="Arial" w:hAnsi="Arial" w:cs="Arial"/>
-        </w:rPr>
-        <w:t xml:space="preserve"> (formerly PwC Public Sector) has been a trusted partner for 20 years in delivering data-driven solutions and capabilities across the agency. We have extensive experience with GSA business processes, information systems, and risk areas by virtue of supporting the organization. We currently provide strategic and operational services to </w:t>
+      <w:r>
+        <w:rPr>
+          <w:rFonts w:ascii="Arial" w:eastAsia="Arial" w:hAnsi="Arial" w:cs="Arial"/>
+        </w:rPr>
+        <w:t xml:space="preserve">Guidehouse (formerly PwC Public Sector) has been a trusted partner for 20 years in delivering data-driven solutions and capabilities across the agency. We have extensive experience with GSA business processes, information systems, and risk areas by virtue of supporting the organization. We currently provide strategic and operational services to </w:t>
       </w:r>
       <w:r>
         <w:rPr>
@@ -518,7 +480,31 @@
         <w:rPr>
           <w:rFonts w:ascii="Arial" w:eastAsia="Arial" w:hAnsi="Arial" w:cs="Arial"/>
         </w:rPr>
-        <w:t xml:space="preserve">FAS, PBS, GSA IT, OGP, and OCFO community. We have a dedicated GSA Resource Hub to execute on tasks for </w:t>
+        <w:t xml:space="preserve">FAS, PBS, GSA IT, OGP, and OCFO </w:t>
+      </w:r>
+      <w:r>
+        <w:rPr>
+          <w:rFonts w:ascii="Arial" w:eastAsia="Arial" w:hAnsi="Arial" w:cs="Arial"/>
+        </w:rPr>
+        <w:t>communit</w:t>
+      </w:r>
+      <w:r>
+        <w:rPr>
+          <w:rFonts w:ascii="Arial" w:eastAsia="Arial" w:hAnsi="Arial" w:cs="Arial"/>
+        </w:rPr>
+        <w:t>ies</w:t>
+      </w:r>
+      <w:r>
+        <w:rPr>
+          <w:rFonts w:ascii="Arial" w:eastAsia="Arial" w:hAnsi="Arial" w:cs="Arial"/>
+        </w:rPr>
+        <w:t>.</w:t>
+      </w:r>
+      <w:r>
+        <w:rPr>
+          <w:rFonts w:ascii="Arial" w:eastAsia="Arial" w:hAnsi="Arial" w:cs="Arial"/>
+        </w:rPr>
+        <w:t xml:space="preserve"> We have a dedicated GSA Resource Hub to execute on tasks for </w:t>
       </w:r>
       <w:r>
         <w:rPr>
@@ -536,33 +522,13 @@
         <w:rPr>
           <w:rFonts w:ascii="Arial" w:eastAsia="Arial" w:hAnsi="Arial" w:cs="Arial"/>
         </w:rPr>
-        <w:t xml:space="preserve"> </w:t>
-      </w:r>
-      <w:r>
-        <w:rPr>
-          <w:rFonts w:ascii="Arial" w:eastAsia="Arial" w:hAnsi="Arial" w:cs="Arial"/>
-        </w:rPr>
-        <w:t>GSA badged and experienced</w:t>
-      </w:r>
-      <w:r>
-        <w:rPr>
-          <w:rFonts w:ascii="Arial" w:eastAsia="Arial" w:hAnsi="Arial" w:cs="Arial"/>
-        </w:rPr>
-        <w:t xml:space="preserve"> resources and SMEs. At GSA, </w:t>
-      </w:r>
-      <w:proofErr w:type="spellStart"/>
-      <w:r>
-        <w:rPr>
-          <w:rFonts w:ascii="Arial" w:eastAsia="Arial" w:hAnsi="Arial" w:cs="Arial"/>
-        </w:rPr>
-        <w:t>Guidehouse</w:t>
-      </w:r>
-      <w:proofErr w:type="spellEnd"/>
-      <w:r>
-        <w:rPr>
-          <w:rFonts w:ascii="Arial" w:eastAsia="Arial" w:hAnsi="Arial" w:cs="Arial"/>
-        </w:rPr>
-        <w:t xml:space="preserve"> is known for not only being an advisor but also bringing highly skilled operational performers.</w:t>
+        <w:t xml:space="preserve"> GSA badged and experienced</w:t>
+      </w:r>
+      <w:r>
+        <w:rPr>
+          <w:rFonts w:ascii="Arial" w:eastAsia="Arial" w:hAnsi="Arial" w:cs="Arial"/>
+        </w:rPr>
+        <w:t xml:space="preserve"> resources and SMEs. At GSA, Guidehouse is known for not only being an advisor but also bringing highly skilled operational performers.</w:t>
       </w:r>
     </w:p>
     <w:p>
@@ -588,6 +554,7 @@
           <w:sz w:val="24"/>
           <w:szCs w:val="24"/>
         </w:rPr>
+        <w:lastRenderedPageBreak/>
         <w:t>Executive Summary of Solution:</w:t>
       </w:r>
     </w:p>
@@ -602,21 +569,7 @@
         <w:rPr>
           <w:rFonts w:ascii="Arial" w:eastAsia="Arial" w:hAnsi="Arial" w:cs="Arial"/>
         </w:rPr>
-        <w:t xml:space="preserve">Our custom-built </w:t>
-      </w:r>
-      <w:proofErr w:type="spellStart"/>
-      <w:r>
-        <w:rPr>
-          <w:rFonts w:ascii="Arial" w:eastAsia="Arial" w:hAnsi="Arial" w:cs="Arial"/>
-        </w:rPr>
-        <w:t>Guidehouse</w:t>
-      </w:r>
-      <w:proofErr w:type="spellEnd"/>
-      <w:r>
-        <w:rPr>
-          <w:rFonts w:ascii="Arial" w:eastAsia="Arial" w:hAnsi="Arial" w:cs="Arial"/>
-        </w:rPr>
-        <w:t xml:space="preserve"> solution </w:t>
+        <w:t xml:space="preserve">Our custom-built Guidehouse solution </w:t>
       </w:r>
       <w:r>
         <w:rPr>
@@ -660,51 +613,17 @@
         </w:rPr>
         <w:t xml:space="preserve">solution </w:t>
       </w:r>
-      <w:commentRangeStart w:id="2"/>
-      <w:r>
-        <w:rPr>
-          <w:rFonts w:ascii="Arial" w:eastAsia="Arial" w:hAnsi="Arial" w:cs="Arial"/>
-        </w:rPr>
-        <w:t>parses</w:t>
-      </w:r>
-      <w:commentRangeEnd w:id="2"/>
-      <w:r>
-        <w:rPr>
-          <w:rStyle w:val="CommentReference"/>
-        </w:rPr>
-        <w:commentReference w:id="2"/>
-      </w:r>
-      <w:r>
-        <w:rPr>
-          <w:rFonts w:ascii="Arial" w:eastAsia="Arial" w:hAnsi="Arial" w:cs="Arial"/>
-        </w:rPr>
-        <w:t xml:space="preserve"> and divides documents into their contained clauses and then </w:t>
-      </w:r>
-      <w:r>
-        <w:rPr>
-          <w:rFonts w:ascii="Arial" w:eastAsia="Arial" w:hAnsi="Arial" w:cs="Arial"/>
-        </w:rPr>
-        <w:t xml:space="preserve">employs </w:t>
-      </w:r>
-      <w:commentRangeStart w:id="3"/>
-      <w:r>
-        <w:rPr>
-          <w:rFonts w:ascii="Arial" w:eastAsia="Arial" w:hAnsi="Arial" w:cs="Arial"/>
-        </w:rPr>
-        <w:t>deep learning algorithms</w:t>
-      </w:r>
-      <w:commentRangeEnd w:id="3"/>
-      <w:r>
-        <w:rPr>
-          <w:rStyle w:val="CommentReference"/>
-        </w:rPr>
-        <w:commentReference w:id="3"/>
-      </w:r>
-      <w:r>
-        <w:rPr>
-          <w:rFonts w:ascii="Arial" w:eastAsia="Arial" w:hAnsi="Arial" w:cs="Arial"/>
-        </w:rPr>
-        <w:t xml:space="preserve"> to</w:t>
+      <w:r>
+        <w:rPr>
+          <w:rFonts w:ascii="Arial" w:eastAsia="Arial" w:hAnsi="Arial" w:cs="Arial"/>
+        </w:rPr>
+        <w:t xml:space="preserve">parses and divides documents into their contained clauses and then </w:t>
+      </w:r>
+      <w:r>
+        <w:rPr>
+          <w:rFonts w:ascii="Arial" w:eastAsia="Arial" w:hAnsi="Arial" w:cs="Arial"/>
+        </w:rPr>
+        <w:t>employs deep learning algorithms to</w:t>
       </w:r>
       <w:r>
         <w:rPr>
@@ -724,19 +643,11 @@
         </w:rPr>
         <w:t xml:space="preserve">how confident they can be in the tool’s assessment, and where they may need to take a closer look. </w:t>
       </w:r>
-      <w:proofErr w:type="spellStart"/>
-      <w:r>
-        <w:rPr>
-          <w:rFonts w:ascii="Arial" w:eastAsia="Arial" w:hAnsi="Arial" w:cs="Arial"/>
-        </w:rPr>
-        <w:t>Guidehouse</w:t>
-      </w:r>
-      <w:proofErr w:type="spellEnd"/>
-      <w:r>
-        <w:rPr>
-          <w:rFonts w:ascii="Arial" w:eastAsia="Arial" w:hAnsi="Arial" w:cs="Arial"/>
-        </w:rPr>
-        <w:t xml:space="preserve"> trained our algorithm to </w:t>
+      <w:r>
+        <w:rPr>
+          <w:rFonts w:ascii="Arial" w:eastAsia="Arial" w:hAnsi="Arial" w:cs="Arial"/>
+        </w:rPr>
+        <w:t xml:space="preserve">Guidehouse trained our algorithm to </w:t>
       </w:r>
       <w:r>
         <w:rPr>
@@ -768,21 +679,12 @@
         </w:rPr>
         <w:t xml:space="preserve">unacceptable clauses and their potential significance. </w:t>
       </w:r>
-      <w:proofErr w:type="spellStart"/>
       <w:r>
         <w:rPr>
           <w:rFonts w:ascii="Arial" w:eastAsia="Arial" w:hAnsi="Arial" w:cs="Arial"/>
           <w:color w:val="000000" w:themeColor="text1"/>
         </w:rPr>
-        <w:t>Guidehouse</w:t>
-      </w:r>
-      <w:proofErr w:type="spellEnd"/>
-      <w:r>
-        <w:rPr>
-          <w:rFonts w:ascii="Arial" w:eastAsia="Arial" w:hAnsi="Arial" w:cs="Arial"/>
-          <w:color w:val="000000" w:themeColor="text1"/>
-        </w:rPr>
-        <w:t xml:space="preserve"> developed an</w:t>
+        <w:t>Guidehouse developed an</w:t>
       </w:r>
       <w:r>
         <w:rPr>
@@ -821,9 +723,6 @@
           <w:szCs w:val="24"/>
         </w:rPr>
       </w:pPr>
-      <w:bookmarkStart w:id="4" w:name="_GoBack"/>
-      <w:bookmarkEnd w:id="4"/>
-      <w:proofErr w:type="spellStart"/>
       <w:r>
         <w:rPr>
           <w:rFonts w:ascii="Arial" w:eastAsia="Arial" w:hAnsi="Arial" w:cs="Arial"/>
@@ -832,9 +731,8 @@
           <w:sz w:val="24"/>
           <w:szCs w:val="24"/>
         </w:rPr>
-        <w:t>Guidehouse</w:t>
-      </w:r>
-      <w:proofErr w:type="spellEnd"/>
+        <w:t xml:space="preserve">Guidehouse EULA Evaluation Tool (GEET) </w:t>
+      </w:r>
       <w:r>
         <w:rPr>
           <w:rFonts w:ascii="Arial" w:eastAsia="Arial" w:hAnsi="Arial" w:cs="Arial"/>
@@ -843,45 +741,7 @@
           <w:sz w:val="24"/>
           <w:szCs w:val="24"/>
         </w:rPr>
-        <w:t xml:space="preserve"> EULA Evaluation Tool (GEET) </w:t>
-      </w:r>
-      <w:commentRangeStart w:id="5"/>
-      <w:commentRangeStart w:id="6"/>
-      <w:r>
-        <w:rPr>
-          <w:rFonts w:ascii="Arial" w:eastAsia="Arial" w:hAnsi="Arial" w:cs="Arial"/>
-          <w:b/>
-          <w:color w:val="0B5394"/>
-          <w:sz w:val="24"/>
-          <w:szCs w:val="24"/>
-        </w:rPr>
-        <w:t>Architecture</w:t>
-      </w:r>
-      <w:commentRangeEnd w:id="5"/>
-      <w:r>
-        <w:rPr>
-          <w:rStyle w:val="CommentReference"/>
-          <w:color w:val="auto"/>
-        </w:rPr>
-        <w:commentReference w:id="5"/>
-      </w:r>
-      <w:commentRangeEnd w:id="6"/>
-      <w:r>
-        <w:rPr>
-          <w:rStyle w:val="CommentReference"/>
-          <w:color w:val="auto"/>
-        </w:rPr>
-        <w:commentReference w:id="6"/>
-      </w:r>
-      <w:r>
-        <w:rPr>
-          <w:rFonts w:ascii="Arial" w:eastAsia="Arial" w:hAnsi="Arial" w:cs="Arial"/>
-          <w:b/>
-          <w:color w:val="0B5394"/>
-          <w:sz w:val="24"/>
-          <w:szCs w:val="24"/>
-        </w:rPr>
-        <w:t xml:space="preserve">: </w:t>
+        <w:t xml:space="preserve">Architecture: </w:t>
       </w:r>
     </w:p>
     <w:p>
@@ -1000,8 +860,6 @@
         </w:rPr>
         <w:t xml:space="preserve">Python libraries such as </w:t>
       </w:r>
-      <w:commentRangeStart w:id="7"/>
-      <w:commentRangeStart w:id="8"/>
       <w:r>
         <w:rPr>
           <w:rFonts w:ascii="Arial" w:eastAsia="Arial" w:hAnsi="Arial" w:cs="Arial"/>
@@ -1034,27 +892,7 @@
         <w:rPr>
           <w:rFonts w:ascii="Arial" w:eastAsia="Arial" w:hAnsi="Arial" w:cs="Arial"/>
         </w:rPr>
-        <w:t xml:space="preserve"> </w:t>
-      </w:r>
-      <w:commentRangeEnd w:id="7"/>
-      <w:r>
-        <w:rPr>
-          <w:rStyle w:val="CommentReference"/>
-        </w:rPr>
-        <w:commentReference w:id="7"/>
-      </w:r>
-      <w:commentRangeEnd w:id="8"/>
-      <w:r>
-        <w:rPr>
-          <w:rStyle w:val="CommentReference"/>
-        </w:rPr>
-        <w:commentReference w:id="8"/>
-      </w:r>
-      <w:r>
-        <w:rPr>
-          <w:rFonts w:ascii="Arial" w:eastAsia="Arial" w:hAnsi="Arial" w:cs="Arial"/>
-        </w:rPr>
-        <w:t xml:space="preserve">are used to </w:t>
+        <w:t xml:space="preserve"> are used to </w:t>
       </w:r>
       <w:r>
         <w:rPr>
@@ -1195,7 +1033,6 @@
         </w:numPr>
         <w:spacing w:before="240" w:after="240"/>
       </w:pPr>
-      <w:commentRangeStart w:id="10"/>
       <w:r>
         <w:rPr>
           <w:rFonts w:ascii="Arial" w:hAnsi="Arial" w:cs="Arial"/>
@@ -1444,33 +1281,20 @@
         <w:rPr>
           <w:rFonts w:ascii="Arial" w:eastAsia="Arial" w:hAnsi="Arial" w:cs="Arial"/>
         </w:rPr>
-        <w:t xml:space="preserve">directly </w:t>
-      </w:r>
-      <w:commentRangeStart w:id="11"/>
-      <w:r>
-        <w:rPr>
-          <w:rFonts w:ascii="Arial" w:eastAsia="Arial" w:hAnsi="Arial" w:cs="Arial"/>
-        </w:rPr>
-        <w:t xml:space="preserve">in the application </w:t>
-      </w:r>
-      <w:r>
-        <w:rPr>
-          <w:rFonts w:ascii="Arial" w:eastAsia="Arial" w:hAnsi="Arial" w:cs="Arial"/>
-        </w:rPr>
-        <w:t>in a table that shows each clause in the document</w:t>
-      </w:r>
-      <w:commentRangeEnd w:id="11"/>
-      <w:r>
-        <w:rPr>
-          <w:rStyle w:val="CommentReference"/>
-        </w:rPr>
-        <w:commentReference w:id="11"/>
-      </w:r>
-      <w:r>
-        <w:rPr>
-          <w:rFonts w:ascii="Arial" w:eastAsia="Arial" w:hAnsi="Arial" w:cs="Arial"/>
-        </w:rPr>
-        <w:t xml:space="preserve">, its </w:t>
+        <w:t xml:space="preserve">directly in the application </w:t>
+      </w:r>
+      <w:r>
+        <w:rPr>
+          <w:rFonts w:ascii="Arial" w:eastAsia="Arial" w:hAnsi="Arial" w:cs="Arial"/>
+        </w:rPr>
+        <w:t xml:space="preserve">in a table </w:t>
+      </w:r>
+      <w:r>
+        <w:rPr>
+          <w:rFonts w:ascii="Arial" w:eastAsia="Arial" w:hAnsi="Arial" w:cs="Arial"/>
+        </w:rPr>
+        <w:lastRenderedPageBreak/>
+        <w:t xml:space="preserve">that shows each clause in the document, its </w:t>
       </w:r>
       <w:r>
         <w:rPr>
@@ -1566,21 +1390,6 @@
         </w:rPr>
         <w:t xml:space="preserve"> first by document name and then organized by clause. </w:t>
       </w:r>
-      <w:commentRangeStart w:id="12"/>
-      <w:commentRangeEnd w:id="12"/>
-      <w:r>
-        <w:rPr>
-          <w:rStyle w:val="CommentReference"/>
-        </w:rPr>
-        <w:commentReference w:id="12"/>
-      </w:r>
-      <w:commentRangeEnd w:id="10"/>
-      <w:r>
-        <w:rPr>
-          <w:rStyle w:val="CommentReference"/>
-        </w:rPr>
-        <w:commentReference w:id="10"/>
-      </w:r>
     </w:p>
     <w:p>
       <w:pPr>
@@ -1635,7 +1444,6 @@
           <w:rFonts w:ascii="Arial" w:eastAsia="Arial" w:hAnsi="Arial" w:cs="Arial"/>
         </w:rPr>
       </w:pPr>
-      <w:commentRangeStart w:id="14"/>
       <w:r>
         <w:rPr>
           <w:rFonts w:ascii="Arial" w:eastAsia="Arial" w:hAnsi="Arial" w:cs="Arial"/>
@@ -1670,20 +1478,7 @@
         <w:rPr>
           <w:rFonts w:ascii="Arial" w:eastAsia="Arial" w:hAnsi="Arial" w:cs="Arial"/>
         </w:rPr>
-        <w:t>, feature generation, prediction, and interpretability analysis</w:t>
-      </w:r>
-      <w:commentRangeEnd w:id="14"/>
-      <w:r>
-        <w:rPr>
-          <w:rStyle w:val="CommentReference"/>
-        </w:rPr>
-        <w:commentReference w:id="14"/>
-      </w:r>
-      <w:r>
-        <w:rPr>
-          <w:rFonts w:ascii="Arial" w:eastAsia="Arial" w:hAnsi="Arial" w:cs="Arial"/>
-        </w:rPr>
-        <w:t>.</w:t>
+        <w:t>, feature generation, prediction, and interpretability analysis.</w:t>
       </w:r>
       <w:r>
         <w:rPr>
@@ -1728,19 +1523,11 @@
         </w:rPr>
         <w:t xml:space="preserve">The </w:t>
       </w:r>
-      <w:proofErr w:type="spellStart"/>
-      <w:r>
-        <w:rPr>
-          <w:rFonts w:ascii="Arial" w:eastAsia="Arial" w:hAnsi="Arial" w:cs="Arial"/>
-        </w:rPr>
-        <w:t>Guidehouse</w:t>
-      </w:r>
-      <w:proofErr w:type="spellEnd"/>
-      <w:r>
-        <w:rPr>
-          <w:rFonts w:ascii="Arial" w:eastAsia="Arial" w:hAnsi="Arial" w:cs="Arial"/>
-        </w:rPr>
-        <w:t xml:space="preserve"> team </w:t>
+      <w:r>
+        <w:rPr>
+          <w:rFonts w:ascii="Arial" w:eastAsia="Arial" w:hAnsi="Arial" w:cs="Arial"/>
+        </w:rPr>
+        <w:t xml:space="preserve">Guidehouse team </w:t>
       </w:r>
       <w:r>
         <w:rPr>
@@ -1770,13 +1557,7 @@
         <w:rPr>
           <w:rFonts w:ascii="Arial" w:eastAsia="Arial" w:hAnsi="Arial" w:cs="Arial"/>
         </w:rPr>
-        <w:t xml:space="preserve">using natural language processing (NLP) </w:t>
-      </w:r>
-      <w:r>
-        <w:rPr>
-          <w:rFonts w:ascii="Arial" w:eastAsia="Arial" w:hAnsi="Arial" w:cs="Arial"/>
-        </w:rPr>
-        <w:t>packages</w:t>
+        <w:t>using natural language processing (NLP) packages</w:t>
       </w:r>
       <w:r>
         <w:rPr>
@@ -1794,37 +1575,79 @@
         <w:rPr>
           <w:rFonts w:ascii="Arial" w:eastAsia="Arial" w:hAnsi="Arial" w:cs="Arial"/>
         </w:rPr>
+        <w:t xml:space="preserve"> before pe</w:t>
+      </w:r>
+      <w:r>
+        <w:rPr>
+          <w:rFonts w:ascii="Arial" w:eastAsia="Arial" w:hAnsi="Arial" w:cs="Arial"/>
+        </w:rPr>
+        <w:t>r</w:t>
+      </w:r>
+      <w:r>
+        <w:rPr>
+          <w:rFonts w:ascii="Arial" w:eastAsia="Arial" w:hAnsi="Arial" w:cs="Arial"/>
+        </w:rPr>
+        <w:t>forming feature generation</w:t>
+      </w:r>
+      <w:r>
+        <w:rPr>
+          <w:rFonts w:ascii="Arial" w:eastAsia="Arial" w:hAnsi="Arial" w:cs="Arial"/>
+        </w:rPr>
+        <w:t>.</w:t>
+      </w:r>
+      <w:r>
+        <w:rPr>
+          <w:rFonts w:ascii="Arial" w:eastAsia="Arial" w:hAnsi="Arial" w:cs="Arial"/>
+        </w:rPr>
         <w:t xml:space="preserve"> </w:t>
       </w:r>
       <w:r>
         <w:rPr>
           <w:rFonts w:ascii="Arial" w:eastAsia="Arial" w:hAnsi="Arial" w:cs="Arial"/>
         </w:rPr>
-        <w:t xml:space="preserve">before </w:t>
-      </w:r>
-      <w:r>
-        <w:rPr>
-          <w:rFonts w:ascii="Arial" w:eastAsia="Arial" w:hAnsi="Arial" w:cs="Arial"/>
-        </w:rPr>
-        <w:t>pe</w:t>
-      </w:r>
-      <w:r>
-        <w:rPr>
-          <w:rFonts w:ascii="Arial" w:eastAsia="Arial" w:hAnsi="Arial" w:cs="Arial"/>
-        </w:rPr>
-        <w:t>r</w:t>
-      </w:r>
-      <w:r>
-        <w:rPr>
-          <w:rFonts w:ascii="Arial" w:eastAsia="Arial" w:hAnsi="Arial" w:cs="Arial"/>
-        </w:rPr>
-        <w:t>forming</w:t>
-      </w:r>
-      <w:r>
-        <w:rPr>
-          <w:rFonts w:ascii="Arial" w:eastAsia="Arial" w:hAnsi="Arial" w:cs="Arial"/>
-        </w:rPr>
-        <w:t xml:space="preserve"> feature generation</w:t>
+        <w:t xml:space="preserve">We tested several </w:t>
+      </w:r>
+      <w:r>
+        <w:rPr>
+          <w:rFonts w:ascii="Arial" w:eastAsia="Arial" w:hAnsi="Arial" w:cs="Arial"/>
+        </w:rPr>
+        <w:t>techniques</w:t>
+      </w:r>
+      <w:r>
+        <w:rPr>
+          <w:rFonts w:ascii="Arial" w:eastAsia="Arial" w:hAnsi="Arial" w:cs="Arial"/>
+        </w:rPr>
+        <w:t xml:space="preserve"> including special character removal, stop word removal, </w:t>
+      </w:r>
+      <w:r>
+        <w:rPr>
+          <w:rFonts w:ascii="Arial" w:eastAsia="Arial" w:hAnsi="Arial" w:cs="Arial"/>
+        </w:rPr>
+        <w:t xml:space="preserve">non-English word removal, </w:t>
+      </w:r>
+      <w:r>
+        <w:rPr>
+          <w:rFonts w:ascii="Arial" w:eastAsia="Arial" w:hAnsi="Arial" w:cs="Arial"/>
+        </w:rPr>
+        <w:t xml:space="preserve">stemming, lemmatization, </w:t>
+      </w:r>
+      <w:r>
+        <w:rPr>
+          <w:rFonts w:ascii="Arial" w:eastAsia="Arial" w:hAnsi="Arial" w:cs="Arial"/>
+        </w:rPr>
+        <w:t>and</w:t>
+      </w:r>
+      <w:r>
+        <w:rPr>
+          <w:rFonts w:ascii="Arial" w:eastAsia="Arial" w:hAnsi="Arial" w:cs="Arial"/>
+        </w:rPr>
+        <w:t xml:space="preserve"> </w:t>
+      </w:r>
+      <w:r>
+        <w:rPr>
+          <w:rFonts w:ascii="Arial" w:eastAsia="Arial" w:hAnsi="Arial" w:cs="Arial"/>
+        </w:rPr>
+        <w:t>contraction expansion</w:t>
       </w:r>
       <w:r>
         <w:rPr>
@@ -1842,37 +1665,37 @@
         <w:rPr>
           <w:rFonts w:ascii="Arial" w:eastAsia="Arial" w:hAnsi="Arial" w:cs="Arial"/>
         </w:rPr>
-        <w:t xml:space="preserve">We tested several </w:t>
-      </w:r>
-      <w:r>
-        <w:rPr>
-          <w:rFonts w:ascii="Arial" w:eastAsia="Arial" w:hAnsi="Arial" w:cs="Arial"/>
-        </w:rPr>
-        <w:t>techniques</w:t>
-      </w:r>
-      <w:r>
-        <w:rPr>
-          <w:rFonts w:ascii="Arial" w:eastAsia="Arial" w:hAnsi="Arial" w:cs="Arial"/>
-        </w:rPr>
-        <w:t xml:space="preserve"> including special character removal, stop word removal, </w:t>
-      </w:r>
-      <w:r>
-        <w:rPr>
-          <w:rFonts w:ascii="Arial" w:eastAsia="Arial" w:hAnsi="Arial" w:cs="Arial"/>
-        </w:rPr>
-        <w:t xml:space="preserve">non-English word removal, </w:t>
-      </w:r>
-      <w:r>
-        <w:rPr>
-          <w:rFonts w:ascii="Arial" w:eastAsia="Arial" w:hAnsi="Arial" w:cs="Arial"/>
-        </w:rPr>
-        <w:t xml:space="preserve">stemming, lemmatization, </w:t>
-      </w:r>
-      <w:r>
-        <w:rPr>
-          <w:rFonts w:ascii="Arial" w:eastAsia="Arial" w:hAnsi="Arial" w:cs="Arial"/>
-        </w:rPr>
-        <w:t>and</w:t>
+        <w:t>We combined t</w:t>
+      </w:r>
+      <w:r>
+        <w:rPr>
+          <w:rFonts w:ascii="Arial" w:eastAsia="Arial" w:hAnsi="Arial" w:cs="Arial"/>
+        </w:rPr>
+        <w:t xml:space="preserve">he </w:t>
+      </w:r>
+      <w:r>
+        <w:rPr>
+          <w:rFonts w:ascii="Arial" w:eastAsia="Arial" w:hAnsi="Arial" w:cs="Arial"/>
+        </w:rPr>
+        <w:t>pre</w:t>
+      </w:r>
+      <w:r>
+        <w:rPr>
+          <w:rFonts w:ascii="Arial" w:eastAsia="Arial" w:hAnsi="Arial" w:cs="Arial"/>
+        </w:rPr>
+        <w:t>processing</w:t>
+      </w:r>
+      <w:r>
+        <w:rPr>
+          <w:rFonts w:ascii="Arial" w:eastAsia="Arial" w:hAnsi="Arial" w:cs="Arial"/>
+        </w:rPr>
+        <w:t xml:space="preserve"> techniques with different feature </w:t>
+      </w:r>
+      <w:r>
+        <w:rPr>
+          <w:rFonts w:ascii="Arial" w:eastAsia="Arial" w:hAnsi="Arial" w:cs="Arial"/>
+        </w:rPr>
+        <w:t>generation</w:t>
       </w:r>
       <w:r>
         <w:rPr>
@@ -1884,7 +1707,43 @@
         <w:rPr>
           <w:rFonts w:ascii="Arial" w:eastAsia="Arial" w:hAnsi="Arial" w:cs="Arial"/>
         </w:rPr>
-        <w:t>contraction expansion</w:t>
+        <w:t xml:space="preserve">techniques </w:t>
+      </w:r>
+      <w:r>
+        <w:rPr>
+          <w:rFonts w:ascii="Arial" w:eastAsia="Arial" w:hAnsi="Arial" w:cs="Arial"/>
+        </w:rPr>
+        <w:t xml:space="preserve">and tested </w:t>
+      </w:r>
+      <w:r>
+        <w:rPr>
+          <w:rFonts w:ascii="Arial" w:eastAsia="Arial" w:hAnsi="Arial" w:cs="Arial"/>
+        </w:rPr>
+        <w:t xml:space="preserve">the combinations on several </w:t>
+      </w:r>
+      <w:r>
+        <w:rPr>
+          <w:rFonts w:ascii="Arial" w:eastAsia="Arial" w:hAnsi="Arial" w:cs="Arial"/>
+        </w:rPr>
+        <w:t>machine</w:t>
+      </w:r>
+      <w:r>
+        <w:rPr>
+          <w:rFonts w:ascii="Arial" w:eastAsia="Arial" w:hAnsi="Arial" w:cs="Arial"/>
+        </w:rPr>
+        <w:t xml:space="preserve"> learning </w:t>
+      </w:r>
+      <w:r>
+        <w:rPr>
+          <w:rFonts w:ascii="Arial" w:eastAsia="Arial" w:hAnsi="Arial" w:cs="Arial"/>
+        </w:rPr>
+        <w:t>classifi</w:t>
+      </w:r>
+      <w:r>
+        <w:rPr>
+          <w:rFonts w:ascii="Arial" w:eastAsia="Arial" w:hAnsi="Arial" w:cs="Arial"/>
+        </w:rPr>
+        <w:t>cation models</w:t>
       </w:r>
       <w:r>
         <w:rPr>
@@ -1896,115 +1755,55 @@
         <w:rPr>
           <w:rFonts w:ascii="Arial" w:eastAsia="Arial" w:hAnsi="Arial" w:cs="Arial"/>
         </w:rPr>
+        <w:t xml:space="preserve"> Based on model performance</w:t>
+      </w:r>
+      <w:r>
+        <w:rPr>
+          <w:rFonts w:ascii="Arial" w:eastAsia="Arial" w:hAnsi="Arial" w:cs="Arial"/>
+        </w:rPr>
+        <w:t>,</w:t>
+      </w:r>
+      <w:r>
+        <w:rPr>
+          <w:rFonts w:ascii="Arial" w:eastAsia="Arial" w:hAnsi="Arial" w:cs="Arial"/>
+        </w:rPr>
         <w:t xml:space="preserve"> </w:t>
       </w:r>
       <w:r>
         <w:rPr>
           <w:rFonts w:ascii="Arial" w:eastAsia="Arial" w:hAnsi="Arial" w:cs="Arial"/>
         </w:rPr>
-        <w:t>We combined t</w:t>
-      </w:r>
-      <w:r>
-        <w:rPr>
-          <w:rFonts w:ascii="Arial" w:eastAsia="Arial" w:hAnsi="Arial" w:cs="Arial"/>
-        </w:rPr>
-        <w:t xml:space="preserve">he </w:t>
-      </w:r>
-      <w:r>
-        <w:rPr>
-          <w:rFonts w:ascii="Arial" w:eastAsia="Arial" w:hAnsi="Arial" w:cs="Arial"/>
-        </w:rPr>
-        <w:t>pre</w:t>
-      </w:r>
-      <w:r>
-        <w:rPr>
-          <w:rFonts w:ascii="Arial" w:eastAsia="Arial" w:hAnsi="Arial" w:cs="Arial"/>
-        </w:rPr>
-        <w:t>processing</w:t>
-      </w:r>
-      <w:r>
-        <w:rPr>
-          <w:rFonts w:ascii="Arial" w:eastAsia="Arial" w:hAnsi="Arial" w:cs="Arial"/>
-        </w:rPr>
-        <w:t xml:space="preserve"> techniques with different feature </w:t>
-      </w:r>
-      <w:r>
-        <w:rPr>
-          <w:rFonts w:ascii="Arial" w:eastAsia="Arial" w:hAnsi="Arial" w:cs="Arial"/>
-        </w:rPr>
-        <w:t>generation</w:t>
-      </w:r>
-      <w:r>
-        <w:rPr>
-          <w:rFonts w:ascii="Arial" w:eastAsia="Arial" w:hAnsi="Arial" w:cs="Arial"/>
-        </w:rPr>
-        <w:t xml:space="preserve"> </w:t>
-      </w:r>
-      <w:r>
-        <w:rPr>
-          <w:rFonts w:ascii="Arial" w:eastAsia="Arial" w:hAnsi="Arial" w:cs="Arial"/>
-        </w:rPr>
-        <w:t xml:space="preserve">techniques </w:t>
-      </w:r>
-      <w:r>
-        <w:rPr>
-          <w:rFonts w:ascii="Arial" w:eastAsia="Arial" w:hAnsi="Arial" w:cs="Arial"/>
-        </w:rPr>
-        <w:t xml:space="preserve">and tested </w:t>
-      </w:r>
-      <w:r>
-        <w:rPr>
-          <w:rFonts w:ascii="Arial" w:eastAsia="Arial" w:hAnsi="Arial" w:cs="Arial"/>
-        </w:rPr>
-        <w:t xml:space="preserve">the </w:t>
-      </w:r>
-      <w:r>
-        <w:rPr>
-          <w:rFonts w:ascii="Arial" w:eastAsia="Arial" w:hAnsi="Arial" w:cs="Arial"/>
-        </w:rPr>
-        <w:t xml:space="preserve">combinations on several </w:t>
-      </w:r>
-      <w:r>
-        <w:rPr>
-          <w:rFonts w:ascii="Arial" w:eastAsia="Arial" w:hAnsi="Arial" w:cs="Arial"/>
-        </w:rPr>
-        <w:t>machine</w:t>
-      </w:r>
-      <w:r>
-        <w:rPr>
-          <w:rFonts w:ascii="Arial" w:eastAsia="Arial" w:hAnsi="Arial" w:cs="Arial"/>
-        </w:rPr>
-        <w:t xml:space="preserve"> learning </w:t>
-      </w:r>
-      <w:r>
-        <w:rPr>
-          <w:rFonts w:ascii="Arial" w:eastAsia="Arial" w:hAnsi="Arial" w:cs="Arial"/>
-        </w:rPr>
-        <w:t>classifi</w:t>
-      </w:r>
-      <w:r>
-        <w:rPr>
-          <w:rFonts w:ascii="Arial" w:eastAsia="Arial" w:hAnsi="Arial" w:cs="Arial"/>
-        </w:rPr>
-        <w:t xml:space="preserve">cation </w:t>
-      </w:r>
-      <w:r>
-        <w:rPr>
-          <w:rFonts w:ascii="Arial" w:eastAsia="Arial" w:hAnsi="Arial" w:cs="Arial"/>
-        </w:rPr>
-        <w:t>models</w:t>
-      </w:r>
-      <w:r>
-        <w:rPr>
-          <w:rFonts w:ascii="Arial" w:eastAsia="Arial" w:hAnsi="Arial" w:cs="Arial"/>
-        </w:rPr>
-        <w:t>.</w:t>
-      </w:r>
-      <w:r>
-        <w:rPr>
-          <w:rFonts w:ascii="Arial" w:eastAsia="Arial" w:hAnsi="Arial" w:cs="Arial"/>
-        </w:rPr>
-        <w:t xml:space="preserve"> Based on model performance</w:t>
+        <w:t>the</w:t>
+      </w:r>
+      <w:r>
+        <w:rPr>
+          <w:rFonts w:ascii="Arial" w:eastAsia="Arial" w:hAnsi="Arial" w:cs="Arial"/>
+        </w:rPr>
+        <w:t xml:space="preserve"> optimal </w:t>
+      </w:r>
+      <w:r>
+        <w:rPr>
+          <w:rFonts w:ascii="Arial" w:eastAsia="Arial" w:hAnsi="Arial" w:cs="Arial"/>
+        </w:rPr>
+        <w:t xml:space="preserve">preprocessing techniques used </w:t>
+      </w:r>
+      <w:r>
+        <w:rPr>
+          <w:rFonts w:ascii="Arial" w:eastAsia="Arial" w:hAnsi="Arial" w:cs="Arial"/>
+        </w:rPr>
+        <w:t>included removing</w:t>
+      </w:r>
+      <w:r>
+        <w:rPr>
+          <w:rFonts w:ascii="Arial" w:eastAsia="Arial" w:hAnsi="Arial" w:cs="Arial"/>
+        </w:rPr>
+        <w:t xml:space="preserve"> punctuation,</w:t>
+      </w:r>
+      <w:r>
+        <w:rPr>
+          <w:rFonts w:ascii="Arial" w:eastAsia="Arial" w:hAnsi="Arial" w:cs="Arial"/>
+        </w:rPr>
+        <w:t xml:space="preserve"> special characters, section headings (e.g. IV. Or 3.)</w:t>
       </w:r>
       <w:r>
         <w:rPr>
@@ -2016,43 +1815,7 @@
         <w:rPr>
           <w:rFonts w:ascii="Arial" w:eastAsia="Arial" w:hAnsi="Arial" w:cs="Arial"/>
         </w:rPr>
-        <w:t xml:space="preserve"> </w:t>
-      </w:r>
-      <w:r>
-        <w:rPr>
-          <w:rFonts w:ascii="Arial" w:eastAsia="Arial" w:hAnsi="Arial" w:cs="Arial"/>
-        </w:rPr>
-        <w:t>the</w:t>
-      </w:r>
-      <w:r>
-        <w:rPr>
-          <w:rFonts w:ascii="Arial" w:eastAsia="Arial" w:hAnsi="Arial" w:cs="Arial"/>
-        </w:rPr>
-        <w:t xml:space="preserve"> optimal </w:t>
-      </w:r>
-      <w:r>
-        <w:rPr>
-          <w:rFonts w:ascii="Arial" w:eastAsia="Arial" w:hAnsi="Arial" w:cs="Arial"/>
-        </w:rPr>
-        <w:t xml:space="preserve">preprocessing techniques used </w:t>
-      </w:r>
-      <w:r>
-        <w:rPr>
-          <w:rFonts w:ascii="Arial" w:eastAsia="Arial" w:hAnsi="Arial" w:cs="Arial"/>
-        </w:rPr>
-        <w:t>included removing</w:t>
-      </w:r>
-      <w:r>
-        <w:rPr>
-          <w:rFonts w:ascii="Arial" w:eastAsia="Arial" w:hAnsi="Arial" w:cs="Arial"/>
-        </w:rPr>
-        <w:t xml:space="preserve"> punctuation,</w:t>
-      </w:r>
-      <w:r>
-        <w:rPr>
-          <w:rFonts w:ascii="Arial" w:eastAsia="Arial" w:hAnsi="Arial" w:cs="Arial"/>
-        </w:rPr>
-        <w:t xml:space="preserve"> special characters, section headings (e.g. IV. Or 3.)</w:t>
+        <w:t xml:space="preserve"> stop words</w:t>
       </w:r>
       <w:r>
         <w:rPr>
@@ -2064,19 +1827,7 @@
         <w:rPr>
           <w:rFonts w:ascii="Arial" w:eastAsia="Arial" w:hAnsi="Arial" w:cs="Arial"/>
         </w:rPr>
-        <w:t xml:space="preserve"> removing stop words</w:t>
-      </w:r>
-      <w:r>
-        <w:rPr>
-          <w:rFonts w:ascii="Arial" w:eastAsia="Arial" w:hAnsi="Arial" w:cs="Arial"/>
-        </w:rPr>
-        <w:t>,</w:t>
-      </w:r>
-      <w:r>
-        <w:rPr>
-          <w:rFonts w:ascii="Arial" w:eastAsia="Arial" w:hAnsi="Arial" w:cs="Arial"/>
-        </w:rPr>
-        <w:t xml:space="preserve"> and removing non-</w:t>
+        <w:t xml:space="preserve"> and non-</w:t>
       </w:r>
       <w:r>
         <w:rPr>
@@ -2095,14 +1846,6 @@
           <w:rFonts w:ascii="Arial" w:eastAsia="Arial" w:hAnsi="Arial" w:cs="Arial"/>
         </w:rPr>
         <w:t xml:space="preserve"> using NLTK</w:t>
-      </w:r>
-      <w:commentRangeStart w:id="15"/>
-      <w:commentRangeEnd w:id="15"/>
-      <w:r>
-        <w:rPr>
-          <w:rStyle w:val="CommentReference"/>
-        </w:rPr>
-        <w:commentReference w:id="15"/>
       </w:r>
       <w:r>
         <w:rPr>
@@ -2146,95 +1889,123 @@
         <w:rPr>
           <w:rFonts w:ascii="Arial" w:eastAsia="Arial" w:hAnsi="Arial" w:cs="Arial"/>
         </w:rPr>
-        <w:t xml:space="preserve">The </w:t>
+        <w:t>The Guidehouse team tested m</w:t>
+      </w:r>
+      <w:r>
+        <w:rPr>
+          <w:rFonts w:ascii="Arial" w:eastAsia="Arial" w:hAnsi="Arial" w:cs="Arial"/>
+        </w:rPr>
+        <w:t>ultiple</w:t>
+      </w:r>
+      <w:r>
+        <w:rPr>
+          <w:rFonts w:ascii="Arial" w:eastAsia="Arial" w:hAnsi="Arial" w:cs="Arial"/>
+        </w:rPr>
+        <w:t xml:space="preserve"> </w:t>
+      </w:r>
+      <w:r>
+        <w:rPr>
+          <w:rFonts w:ascii="Arial" w:eastAsia="Arial" w:hAnsi="Arial" w:cs="Arial"/>
+        </w:rPr>
+        <w:t>f</w:t>
+      </w:r>
+      <w:r>
+        <w:rPr>
+          <w:rFonts w:ascii="Arial" w:eastAsia="Arial" w:hAnsi="Arial" w:cs="Arial"/>
+        </w:rPr>
+        <w:t xml:space="preserve">eature generation techniques </w:t>
+      </w:r>
+      <w:r>
+        <w:rPr>
+          <w:rFonts w:ascii="Arial" w:eastAsia="Arial" w:hAnsi="Arial" w:cs="Arial"/>
+        </w:rPr>
+        <w:t xml:space="preserve">including </w:t>
+      </w:r>
+      <w:r>
+        <w:rPr>
+          <w:rFonts w:ascii="Arial" w:eastAsia="Arial" w:hAnsi="Arial" w:cs="Arial"/>
+        </w:rPr>
+        <w:t>t</w:t>
+      </w:r>
+      <w:r>
+        <w:rPr>
+          <w:rFonts w:ascii="Arial" w:eastAsia="Arial" w:hAnsi="Arial" w:cs="Arial"/>
+        </w:rPr>
+        <w:t>erm</w:t>
+      </w:r>
+      <w:r>
+        <w:rPr>
+          <w:rFonts w:ascii="Arial" w:eastAsia="Arial" w:hAnsi="Arial" w:cs="Arial"/>
+        </w:rPr>
+        <w:t xml:space="preserve"> frequency-inverse document frequency (TF-IDF)</w:t>
+      </w:r>
+      <w:r>
+        <w:rPr>
+          <w:rFonts w:ascii="Arial" w:eastAsia="Arial" w:hAnsi="Arial" w:cs="Arial"/>
+        </w:rPr>
+        <w:t xml:space="preserve">, </w:t>
+      </w:r>
+      <w:r>
+        <w:rPr>
+          <w:rFonts w:ascii="Arial" w:eastAsia="Arial" w:hAnsi="Arial" w:cs="Arial"/>
+        </w:rPr>
+        <w:t>principal components analysis</w:t>
+      </w:r>
+      <w:r>
+        <w:rPr>
+          <w:rFonts w:ascii="Arial" w:eastAsia="Arial" w:hAnsi="Arial" w:cs="Arial"/>
+        </w:rPr>
+        <w:t xml:space="preserve"> (PCA)</w:t>
+      </w:r>
+      <w:r>
+        <w:rPr>
+          <w:rFonts w:ascii="Arial" w:eastAsia="Arial" w:hAnsi="Arial" w:cs="Arial"/>
+        </w:rPr>
+        <w:t>,</w:t>
+      </w:r>
+      <w:r>
+        <w:rPr>
+          <w:rFonts w:ascii="Arial" w:eastAsia="Arial" w:hAnsi="Arial" w:cs="Arial"/>
+        </w:rPr>
+        <w:t xml:space="preserve"> </w:t>
+      </w:r>
+      <w:r>
+        <w:rPr>
+          <w:rFonts w:ascii="Arial" w:eastAsia="Arial" w:hAnsi="Arial" w:cs="Arial"/>
+        </w:rPr>
+        <w:t>Word2Vec,</w:t>
+      </w:r>
+      <w:r>
+        <w:rPr>
+          <w:rFonts w:ascii="Arial" w:eastAsia="Arial" w:hAnsi="Arial" w:cs="Arial"/>
+        </w:rPr>
+        <w:t xml:space="preserve"> </w:t>
+      </w:r>
+      <w:r>
+        <w:rPr>
+          <w:rFonts w:ascii="Arial" w:eastAsia="Arial" w:hAnsi="Arial" w:cs="Arial"/>
+        </w:rPr>
+        <w:t>Universal Sentence Encoding</w:t>
+      </w:r>
+      <w:r>
+        <w:rPr>
+          <w:rFonts w:ascii="Arial" w:eastAsia="Arial" w:hAnsi="Arial" w:cs="Arial"/>
+        </w:rPr>
+        <w:t xml:space="preserve"> (</w:t>
       </w:r>
       <w:proofErr w:type="spellStart"/>
       <w:r>
         <w:rPr>
           <w:rFonts w:ascii="Arial" w:eastAsia="Arial" w:hAnsi="Arial" w:cs="Arial"/>
         </w:rPr>
-        <w:t>Guidehouse</w:t>
+        <w:t>Cer</w:t>
       </w:r>
       <w:proofErr w:type="spellEnd"/>
       <w:r>
         <w:rPr>
           <w:rFonts w:ascii="Arial" w:eastAsia="Arial" w:hAnsi="Arial" w:cs="Arial"/>
         </w:rPr>
-        <w:t xml:space="preserve"> team tested m</w:t>
-      </w:r>
-      <w:r>
-        <w:rPr>
-          <w:rFonts w:ascii="Arial" w:eastAsia="Arial" w:hAnsi="Arial" w:cs="Arial"/>
-        </w:rPr>
-        <w:t>ultiple</w:t>
-      </w:r>
-      <w:r>
-        <w:rPr>
-          <w:rFonts w:ascii="Arial" w:eastAsia="Arial" w:hAnsi="Arial" w:cs="Arial"/>
-        </w:rPr>
-        <w:t xml:space="preserve"> </w:t>
-      </w:r>
-      <w:commentRangeStart w:id="16"/>
-      <w:r>
-        <w:rPr>
-          <w:rFonts w:ascii="Arial" w:eastAsia="Arial" w:hAnsi="Arial" w:cs="Arial"/>
-        </w:rPr>
-        <w:t>f</w:t>
-      </w:r>
-      <w:r>
-        <w:rPr>
-          <w:rFonts w:ascii="Arial" w:eastAsia="Arial" w:hAnsi="Arial" w:cs="Arial"/>
-        </w:rPr>
-        <w:t xml:space="preserve">eature generation techniques </w:t>
-      </w:r>
-      <w:commentRangeEnd w:id="16"/>
-      <w:r>
-        <w:rPr>
-          <w:rStyle w:val="CommentReference"/>
-        </w:rPr>
-        <w:commentReference w:id="16"/>
-      </w:r>
-      <w:r>
-        <w:rPr>
-          <w:rFonts w:ascii="Arial" w:eastAsia="Arial" w:hAnsi="Arial" w:cs="Arial"/>
-        </w:rPr>
-        <w:t xml:space="preserve">including </w:t>
-      </w:r>
-      <w:r>
-        <w:rPr>
-          <w:rFonts w:ascii="Arial" w:eastAsia="Arial" w:hAnsi="Arial" w:cs="Arial"/>
-        </w:rPr>
-        <w:t>t</w:t>
-      </w:r>
-      <w:r>
-        <w:rPr>
-          <w:rFonts w:ascii="Arial" w:eastAsia="Arial" w:hAnsi="Arial" w:cs="Arial"/>
-        </w:rPr>
-        <w:t>erm</w:t>
-      </w:r>
-      <w:r>
-        <w:rPr>
-          <w:rFonts w:ascii="Arial" w:eastAsia="Arial" w:hAnsi="Arial" w:cs="Arial"/>
-        </w:rPr>
-        <w:t xml:space="preserve"> frequency-inverse document frequency (TF-IDF)</w:t>
-      </w:r>
-      <w:r>
-        <w:rPr>
-          <w:rFonts w:ascii="Arial" w:eastAsia="Arial" w:hAnsi="Arial" w:cs="Arial"/>
-        </w:rPr>
-        <w:t xml:space="preserve">, </w:t>
-      </w:r>
-      <w:r>
-        <w:rPr>
-          <w:rFonts w:ascii="Arial" w:eastAsia="Arial" w:hAnsi="Arial" w:cs="Arial"/>
-        </w:rPr>
-        <w:t>principal components analysis</w:t>
-      </w:r>
-      <w:r>
-        <w:rPr>
-          <w:rFonts w:ascii="Arial" w:eastAsia="Arial" w:hAnsi="Arial" w:cs="Arial"/>
-        </w:rPr>
-        <w:t xml:space="preserve"> (PCA)</w:t>
+        <w:t xml:space="preserve"> et al., 2018)</w:t>
       </w:r>
       <w:r>
         <w:rPr>
@@ -2246,67 +2017,8 @@
         <w:rPr>
           <w:rFonts w:ascii="Arial" w:eastAsia="Arial" w:hAnsi="Arial" w:cs="Arial"/>
         </w:rPr>
-        <w:t xml:space="preserve"> </w:t>
-      </w:r>
-      <w:r>
-        <w:rPr>
-          <w:rFonts w:ascii="Arial" w:eastAsia="Arial" w:hAnsi="Arial" w:cs="Arial"/>
-        </w:rPr>
-        <w:t>Word2Vec,</w:t>
-      </w:r>
-      <w:r>
-        <w:rPr>
-          <w:rFonts w:ascii="Arial" w:eastAsia="Arial" w:hAnsi="Arial" w:cs="Arial"/>
-        </w:rPr>
-        <w:t xml:space="preserve"> </w:t>
-      </w:r>
-      <w:r>
-        <w:rPr>
-          <w:rFonts w:ascii="Arial" w:eastAsia="Arial" w:hAnsi="Arial" w:cs="Arial"/>
-        </w:rPr>
-        <w:t>Universal Sentence Encoding</w:t>
-      </w:r>
-      <w:r>
-        <w:rPr>
-          <w:rFonts w:ascii="Arial" w:eastAsia="Arial" w:hAnsi="Arial" w:cs="Arial"/>
-        </w:rPr>
-        <w:t xml:space="preserve"> (</w:t>
-      </w:r>
-      <w:proofErr w:type="spellStart"/>
-      <w:r>
-        <w:rPr>
-          <w:rFonts w:ascii="Arial" w:eastAsia="Arial" w:hAnsi="Arial" w:cs="Arial"/>
-        </w:rPr>
-        <w:t>Cer</w:t>
-      </w:r>
-      <w:proofErr w:type="spellEnd"/>
-      <w:r>
-        <w:rPr>
-          <w:rFonts w:ascii="Arial" w:eastAsia="Arial" w:hAnsi="Arial" w:cs="Arial"/>
-        </w:rPr>
-        <w:t xml:space="preserve"> et al., 2018)</w:t>
-      </w:r>
-      <w:r>
-        <w:rPr>
-          <w:rFonts w:ascii="Arial" w:eastAsia="Arial" w:hAnsi="Arial" w:cs="Arial"/>
-        </w:rPr>
-        <w:t>,</w:t>
-      </w:r>
-      <w:r>
-        <w:rPr>
-          <w:rFonts w:ascii="Arial" w:eastAsia="Arial" w:hAnsi="Arial" w:cs="Arial"/>
-        </w:rPr>
         <w:t xml:space="preserve"> and </w:t>
       </w:r>
-      <w:commentRangeStart w:id="19"/>
-      <w:commentRangeStart w:id="20"/>
-      <w:commentRangeEnd w:id="20"/>
-      <w:r>
-        <w:rPr>
-          <w:rStyle w:val="CommentReference"/>
-        </w:rPr>
-        <w:commentReference w:id="20"/>
-      </w:r>
       <w:r>
         <w:rPr>
           <w:rFonts w:ascii="Arial" w:eastAsia="Arial" w:hAnsi="Arial" w:cs="Arial"/>
@@ -2330,13 +2042,6 @@
           <w:rFonts w:ascii="Arial" w:eastAsia="Arial" w:hAnsi="Arial" w:cs="Arial"/>
         </w:rPr>
         <w:t>)</w:t>
-      </w:r>
-      <w:commentRangeEnd w:id="19"/>
-      <w:r>
-        <w:rPr>
-          <w:rStyle w:val="CommentReference"/>
-        </w:rPr>
-        <w:commentReference w:id="19"/>
       </w:r>
       <w:r>
         <w:rPr>
@@ -2804,13 +2509,21 @@
           <w:rFonts w:ascii="Arial" w:eastAsia="Arial" w:hAnsi="Arial" w:cs="Arial"/>
           <w:color w:val="000000" w:themeColor="text1"/>
         </w:rPr>
-        <w:t xml:space="preserve"> with the generated features. The following models were tested individually: logistic regression, </w:t>
+        <w:t xml:space="preserve"> with the generated features. The following models were tested individually: logistic </w:t>
       </w:r>
       <w:r>
         <w:rPr>
           <w:rFonts w:ascii="Arial" w:eastAsia="Arial" w:hAnsi="Arial" w:cs="Arial"/>
           <w:color w:val="000000" w:themeColor="text1"/>
         </w:rPr>
+        <w:lastRenderedPageBreak/>
+        <w:t xml:space="preserve">regression, </w:t>
+      </w:r>
+      <w:r>
+        <w:rPr>
+          <w:rFonts w:ascii="Arial" w:eastAsia="Arial" w:hAnsi="Arial" w:cs="Arial"/>
+          <w:color w:val="000000" w:themeColor="text1"/>
+        </w:rPr>
         <w:t>K-</w:t>
       </w:r>
       <w:r>
@@ -2840,9 +2553,6 @@
         </w:rPr>
         <w:t>The specific</w:t>
       </w:r>
-      <w:commentRangeStart w:id="22"/>
-      <w:commentRangeStart w:id="23"/>
-      <w:commentRangeStart w:id="24"/>
       <w:r>
         <w:rPr>
           <w:rFonts w:ascii="Arial" w:eastAsia="Arial" w:hAnsi="Arial" w:cs="Arial"/>
@@ -3000,35 +2710,7 @@
           <w:rFonts w:ascii="Arial" w:eastAsia="Arial" w:hAnsi="Arial" w:cs="Arial"/>
           <w:color w:val="000000" w:themeColor="text1"/>
         </w:rPr>
-        <w:t xml:space="preserve"> </w:t>
-      </w:r>
-      <w:commentRangeEnd w:id="22"/>
-      <w:r>
-        <w:rPr>
-          <w:rStyle w:val="CommentReference"/>
-        </w:rPr>
-        <w:commentReference w:id="22"/>
-      </w:r>
-      <w:commentRangeEnd w:id="23"/>
-      <w:r>
-        <w:rPr>
-          <w:rStyle w:val="CommentReference"/>
-        </w:rPr>
-        <w:commentReference w:id="23"/>
-      </w:r>
-      <w:commentRangeEnd w:id="24"/>
-      <w:r>
-        <w:rPr>
-          <w:rStyle w:val="CommentReference"/>
-        </w:rPr>
-        <w:commentReference w:id="24"/>
-      </w:r>
-      <w:r>
-        <w:rPr>
-          <w:rFonts w:ascii="Arial" w:eastAsia="Arial" w:hAnsi="Arial" w:cs="Arial"/>
-          <w:color w:val="000000" w:themeColor="text1"/>
-        </w:rPr>
-        <w:t xml:space="preserve">This ensemble model uses a weighted voting classifier to vote on the predictions of the individual models for each clause to obtain the most popular prediction. </w:t>
+        <w:t xml:space="preserve"> This ensemble model uses a weighted voting classifier to vote on the predictions of the individual models for each clause to obtain the most popular prediction. </w:t>
       </w:r>
       <w:r>
         <w:rPr>
@@ -3244,10 +2926,10 @@
           <w:noProof/>
         </w:rPr>
         <w:drawing>
-          <wp:inline distT="0" distB="0" distL="0" distR="0" wp14:anchorId="014DDF71" wp14:editId="38741260">
+          <wp:inline distT="0" distB="0" distL="0" distR="0" wp14:anchorId="014DDF71" wp14:editId="22C5C5D8">
             <wp:extent cx="3676650" cy="2495550"/>
             <wp:effectExtent l="0" t="0" r="0" b="0"/>
-            <wp:docPr id="1444654979" name="Picture 594573157"/>
+            <wp:docPr id="1615779859" name="Picture 594573157"/>
             <wp:cNvGraphicFramePr>
               <a:graphicFrameLocks xmlns:a="http://schemas.openxmlformats.org/drawingml/2006/main" noChangeAspect="1"/>
             </wp:cNvGraphicFramePr>
@@ -3259,7 +2941,7 @@
                     <pic:cNvPicPr/>
                   </pic:nvPicPr>
                   <pic:blipFill>
-                    <a:blip r:embed="rId13">
+                    <a:blip r:embed="rId9">
                       <a:extLst>
                         <a:ext uri="{28A0092B-C50C-407E-A947-70E740481C1C}">
                           <a14:useLocalDpi xmlns:a14="http://schemas.microsoft.com/office/drawing/2010/main" val="0"/>
@@ -3293,6 +2975,7 @@
         <w:rPr>
           <w:rFonts w:ascii="Arial" w:eastAsia="Arial" w:hAnsi="Arial" w:cs="Arial"/>
           <w:b/>
+          <w:bCs/>
         </w:rPr>
       </w:pPr>
       <w:r>
@@ -3311,14 +2994,6 @@
         </w:rPr>
         <w:t xml:space="preserve"> Explanations</w:t>
       </w:r>
-      <w:commentRangeStart w:id="27"/>
-      <w:commentRangeEnd w:id="27"/>
-      <w:r>
-        <w:rPr>
-          <w:rStyle w:val="CommentReference"/>
-        </w:rPr>
-        <w:commentReference w:id="27"/>
-      </w:r>
       <w:r>
         <w:rPr>
           <w:rFonts w:ascii="Arial" w:eastAsia="Arial" w:hAnsi="Arial" w:cs="Arial"/>
@@ -3353,7 +3028,6 @@
         </w:rPr>
         <w:t xml:space="preserve"> in model processes using </w:t>
       </w:r>
-      <w:commentRangeStart w:id="29"/>
       <w:r>
         <w:rPr>
           <w:rFonts w:ascii="Arial" w:eastAsia="Arial" w:hAnsi="Arial" w:cs="Arial"/>
@@ -3364,13 +3038,7 @@
         <w:rPr>
           <w:rFonts w:ascii="Arial" w:eastAsia="Arial" w:hAnsi="Arial" w:cs="Arial"/>
         </w:rPr>
-        <w:t xml:space="preserve"> (</w:t>
-      </w:r>
-      <w:r>
-        <w:rPr>
-          <w:rFonts w:ascii="Arial" w:eastAsia="Arial" w:hAnsi="Arial" w:cs="Arial"/>
-        </w:rPr>
-        <w:t>LIME</w:t>
+        <w:t xml:space="preserve"> (LIME</w:t>
       </w:r>
       <w:r>
         <w:rPr>
@@ -3378,13 +3046,6 @@
         </w:rPr>
         <w:t>)</w:t>
       </w:r>
-      <w:commentRangeEnd w:id="29"/>
-      <w:r>
-        <w:rPr>
-          <w:rStyle w:val="CommentReference"/>
-        </w:rPr>
-        <w:commentReference w:id="29"/>
-      </w:r>
       <w:r>
         <w:rPr>
           <w:rFonts w:ascii="Arial" w:eastAsia="Arial" w:hAnsi="Arial" w:cs="Arial"/>
@@ -3499,13 +3160,7 @@
         <w:rPr>
           <w:rFonts w:ascii="Arial" w:eastAsia="Arial" w:hAnsi="Arial" w:cs="Arial"/>
         </w:rPr>
-        <w:t xml:space="preserve">If an important word is altered, the LIME model would see a large change in </w:t>
-      </w:r>
-      <w:r>
-        <w:rPr>
-          <w:rFonts w:ascii="Arial" w:eastAsia="Arial" w:hAnsi="Arial" w:cs="Arial"/>
-        </w:rPr>
-        <w:t xml:space="preserve">the outcome of the </w:t>
+        <w:t xml:space="preserve">If an important word is altered, the LIME model would see a large change in the outcome of the </w:t>
       </w:r>
       <w:r>
         <w:rPr>
@@ -3547,19 +3202,7 @@
         <w:rPr>
           <w:rFonts w:ascii="Arial" w:eastAsia="Arial" w:hAnsi="Arial" w:cs="Arial"/>
         </w:rPr>
-        <w:t xml:space="preserve"> its </w:t>
-      </w:r>
-      <w:r>
-        <w:rPr>
-          <w:rFonts w:ascii="Arial" w:eastAsia="Arial" w:hAnsi="Arial" w:cs="Arial"/>
-        </w:rPr>
-        <w:t>importance in the prediction of a given clause.</w:t>
-      </w:r>
-      <w:r>
-        <w:rPr>
-          <w:rFonts w:ascii="Arial" w:eastAsia="Arial" w:hAnsi="Arial" w:cs="Arial"/>
-        </w:rPr>
-        <w:t xml:space="preserve"> This allows</w:t>
+        <w:t xml:space="preserve"> its importance in the prediction of a given clause. This allows</w:t>
       </w:r>
       <w:r>
         <w:rPr>
@@ -3679,7 +3322,58 @@
         <w:rPr>
           <w:rFonts w:ascii="Arial" w:eastAsia="Arial" w:hAnsi="Arial" w:cs="Arial"/>
         </w:rPr>
-        <w:t xml:space="preserve"> Examples of both acceptable and unacceptable clause classifications can be found on the following pages.</w:t>
+        <w:t xml:space="preserve"> The pipeline creation and explainer algorithm training can be found in the project repository on </w:t>
+      </w:r>
+      <w:proofErr w:type="spellStart"/>
+      <w:r>
+        <w:rPr>
+          <w:rFonts w:ascii="Arial" w:eastAsia="Arial" w:hAnsi="Arial" w:cs="Arial"/>
+        </w:rPr>
+        <w:t>Github</w:t>
+      </w:r>
+      <w:proofErr w:type="spellEnd"/>
+      <w:r>
+        <w:rPr>
+          <w:rFonts w:ascii="Arial" w:eastAsia="Arial" w:hAnsi="Arial" w:cs="Arial"/>
+        </w:rPr>
+        <w:t xml:space="preserve">, along with 100 training and 200 validation prediction </w:t>
+      </w:r>
+      <w:r>
+        <w:rPr>
+          <w:rFonts w:ascii="Arial" w:eastAsia="Arial" w:hAnsi="Arial" w:cs="Arial"/>
+        </w:rPr>
+        <w:t>explanations.</w:t>
+      </w:r>
+      <w:r>
+        <w:rPr>
+          <w:rFonts w:ascii="Arial" w:eastAsia="Arial" w:hAnsi="Arial" w:cs="Arial"/>
+        </w:rPr>
+        <w:t xml:space="preserve"> Examples of </w:t>
+      </w:r>
+      <w:r>
+        <w:rPr>
+          <w:rFonts w:ascii="Arial" w:eastAsia="Arial" w:hAnsi="Arial" w:cs="Arial"/>
+        </w:rPr>
+        <w:lastRenderedPageBreak/>
+        <w:t>both acceptable and unacceptable clause classifications</w:t>
+      </w:r>
+      <w:r>
+        <w:rPr>
+          <w:rFonts w:ascii="Arial" w:eastAsia="Arial" w:hAnsi="Arial" w:cs="Arial"/>
+        </w:rPr>
+        <w:t xml:space="preserve"> on the validation data output by the explainer model</w:t>
+      </w:r>
+      <w:r>
+        <w:rPr>
+          <w:rFonts w:ascii="Arial" w:eastAsia="Arial" w:hAnsi="Arial" w:cs="Arial"/>
+        </w:rPr>
+        <w:t xml:space="preserve"> can be found on the following pages.</w:t>
+      </w:r>
+      <w:r>
+        <w:rPr>
+          <w:rFonts w:ascii="Arial" w:eastAsia="Arial" w:hAnsi="Arial" w:cs="Arial"/>
+        </w:rPr>
+        <w:t xml:space="preserve"> </w:t>
       </w:r>
     </w:p>
     <w:p>
@@ -3723,7 +3417,7 @@
                     <pic:cNvPicPr/>
                   </pic:nvPicPr>
                   <pic:blipFill>
-                    <a:blip r:embed="rId14">
+                    <a:blip r:embed="rId10">
                       <a:extLst>
                         <a:ext uri="{28A0092B-C50C-407E-A947-70E740481C1C}">
                           <a14:useLocalDpi xmlns:a14="http://schemas.microsoft.com/office/drawing/2010/main" val="0"/>
@@ -3796,7 +3490,7 @@
                     <pic:cNvPicPr/>
                   </pic:nvPicPr>
                   <pic:blipFill>
-                    <a:blip r:embed="rId15">
+                    <a:blip r:embed="rId11">
                       <a:extLst>
                         <a:ext uri="{28A0092B-C50C-407E-A947-70E740481C1C}">
                           <a14:useLocalDpi xmlns:a14="http://schemas.microsoft.com/office/drawing/2010/main" val="0"/>
@@ -3970,7 +3664,7 @@
                     <pic:cNvPicPr/>
                   </pic:nvPicPr>
                   <pic:blipFill>
-                    <a:blip r:embed="rId16">
+                    <a:blip r:embed="rId12">
                       <a:extLst>
                         <a:ext uri="{28A0092B-C50C-407E-A947-70E740481C1C}">
                           <a14:useLocalDpi xmlns:a14="http://schemas.microsoft.com/office/drawing/2010/main" val="0"/>
@@ -4085,6 +3779,7 @@
         <w:rPr>
           <w:noProof/>
         </w:rPr>
+        <w:lastRenderedPageBreak/>
         <w:drawing>
           <wp:anchor distT="0" distB="0" distL="114300" distR="114300" simplePos="0" relativeHeight="251658241" behindDoc="0" locked="0" layoutInCell="1" allowOverlap="1" wp14:anchorId="3B586D7C" wp14:editId="5746E92B">
             <wp:simplePos x="0" y="0"/>
@@ -4109,7 +3804,7 @@
                     <pic:cNvPicPr/>
                   </pic:nvPicPr>
                   <pic:blipFill>
-                    <a:blip r:embed="rId17">
+                    <a:blip r:embed="rId13">
                       <a:extLst>
                         <a:ext uri="{28A0092B-C50C-407E-A947-70E740481C1C}">
                           <a14:useLocalDpi xmlns:a14="http://schemas.microsoft.com/office/drawing/2010/main" val="0"/>
@@ -4182,7 +3877,7 @@
                     <pic:cNvPicPr/>
                   </pic:nvPicPr>
                   <pic:blipFill>
-                    <a:blip r:embed="rId18">
+                    <a:blip r:embed="rId14">
                       <a:extLst>
                         <a:ext uri="{28A0092B-C50C-407E-A947-70E740481C1C}">
                           <a14:useLocalDpi xmlns:a14="http://schemas.microsoft.com/office/drawing/2010/main" val="0"/>
@@ -4271,10 +3966,10 @@
           <w:noProof/>
         </w:rPr>
         <w:drawing>
-          <wp:inline distT="0" distB="0" distL="0" distR="0" wp14:anchorId="6AF1C22F" wp14:editId="34D1C075">
+          <wp:inline distT="0" distB="0" distL="0" distR="0" wp14:anchorId="6AF1C22F" wp14:editId="10E117FB">
             <wp:extent cx="2470150" cy="923621"/>
             <wp:effectExtent l="0" t="0" r="6350" b="0"/>
-            <wp:docPr id="1108278932" name="Picture 2003795611"/>
+            <wp:docPr id="212309938" name="Picture 2003795611"/>
             <wp:cNvGraphicFramePr>
               <a:graphicFrameLocks xmlns:a="http://schemas.openxmlformats.org/drawingml/2006/main" noChangeAspect="1"/>
             </wp:cNvGraphicFramePr>
@@ -4286,7 +3981,7 @@
                     <pic:cNvPicPr/>
                   </pic:nvPicPr>
                   <pic:blipFill>
-                    <a:blip r:embed="rId19">
+                    <a:blip r:embed="rId15">
                       <a:extLst>
                         <a:ext uri="{28A0092B-C50C-407E-A947-70E740481C1C}">
                           <a14:useLocalDpi xmlns:a14="http://schemas.microsoft.com/office/drawing/2010/main" val="0"/>
@@ -4468,6 +4163,7 @@
         <w:rPr>
           <w:rFonts w:ascii="Arial" w:eastAsia="Arial" w:hAnsi="Arial" w:cs="Arial"/>
         </w:rPr>
+        <w:lastRenderedPageBreak/>
         <w:t>Sanh</w:t>
       </w:r>
       <w:proofErr w:type="spellEnd"/>
@@ -4525,12 +4221,12 @@
       </w:pPr>
     </w:p>
     <w:sectPr>
-      <w:headerReference w:type="even" r:id="rId20"/>
-      <w:headerReference w:type="default" r:id="rId21"/>
-      <w:footerReference w:type="even" r:id="rId22"/>
-      <w:footerReference w:type="default" r:id="rId23"/>
-      <w:headerReference w:type="first" r:id="rId24"/>
-      <w:footerReference w:type="first" r:id="rId25"/>
+      <w:headerReference w:type="even" r:id="rId16"/>
+      <w:headerReference w:type="default" r:id="rId17"/>
+      <w:footerReference w:type="even" r:id="rId18"/>
+      <w:footerReference w:type="default" r:id="rId19"/>
+      <w:headerReference w:type="first" r:id="rId20"/>
+      <w:footerReference w:type="first" r:id="rId21"/>
       <w:pgSz w:w="12240" w:h="15840"/>
       <w:pgMar w:top="1440" w:right="1440" w:bottom="1440" w:left="1440" w:header="720" w:footer="720" w:gutter="0"/>
       <w:pgNumType w:start="1"/>
@@ -4538,644 +4234,6 @@
     </w:sectPr>
   </w:body>
 </w:document>
-</file>
-
-<file path=word/comments.xml><?xml version="1.0" encoding="utf-8"?>
-<w:comments xmlns:wpc="http://schemas.microsoft.com/office/word/2010/wordprocessingCanvas" xmlns:cx="http://schemas.microsoft.com/office/drawing/2014/chartex" xmlns:cx1="http://schemas.microsoft.com/office/drawing/2015/9/8/chartex" xmlns:cx2="http://schemas.microsoft.com/office/drawing/2015/10/21/chartex" xmlns:cx3="http://schemas.microsoft.com/office/drawing/2016/5/9/chartex" xmlns:cx4="http://schemas.microsoft.com/office/drawing/2016/5/10/chartex" xmlns:cx5="http://schemas.microsoft.com/office/drawing/2016/5/11/chartex" xmlns:cx6="http://schemas.microsoft.com/office/drawing/2016/5/12/chartex" xmlns:cx7="http://schemas.microsoft.com/office/drawing/2016/5/13/chartex" xmlns:cx8="http://schemas.microsoft.com/office/drawing/2016/5/14/chartex" xmlns:mc="http://schemas.openxmlformats.org/markup-compatibility/2006" xmlns:aink="http://schemas.microsoft.com/office/drawing/2016/ink" xmlns:am3d="http://schemas.microsoft.com/office/drawing/2017/model3d" xmlns:o="urn:schemas-microsoft-com:office:office" xmlns:r="http://schemas.openxmlformats.org/officeDocument/2006/relationships" xmlns:m="http://schemas.openxmlformats.org/officeDocument/2006/math" xmlns:v="urn:schemas-microsoft-com:vml" xmlns:wp14="http://schemas.microsoft.com/office/word/2010/wordprocessingDrawing" xmlns:wp="http://schemas.openxmlformats.org/drawingml/2006/wordprocessingDrawing" xmlns:w10="urn:schemas-microsoft-com:office:word" xmlns:w="http://schemas.openxmlformats.org/wordprocessingml/2006/main" xmlns:w14="http://schemas.microsoft.com/office/word/2010/wordml" xmlns:w15="http://schemas.microsoft.com/office/word/2012/wordml" xmlns:w16cex="http://schemas.microsoft.com/office/word/2018/wordml/cex" xmlns:w16cid="http://schemas.microsoft.com/office/word/2016/wordml/cid" xmlns:w16="http://schemas.microsoft.com/office/word/2018/wordml" xmlns:w16se="http://schemas.microsoft.com/office/word/2015/wordml/symex" xmlns:wpg="http://schemas.microsoft.com/office/word/2010/wordprocessingGroup" xmlns:wpi="http://schemas.microsoft.com/office/word/2010/wordprocessingInk" xmlns:wne="http://schemas.microsoft.com/office/word/2006/wordml" xmlns:wps="http://schemas.microsoft.com/office/word/2010/wordprocessingShape" mc:Ignorable="w14 w15 w16se w16cid w16 w16cex wp14">
-  <w:comment w:id="2" w:author="Laura Beaudry" w:date="2020-08-10T17:25:00Z" w:initials="LB">
-    <w:p>
-      <w:pPr>
-        <w:pStyle w:val="CommentText"/>
-      </w:pPr>
-      <w:r>
-        <w:rPr>
-          <w:rStyle w:val="CommentReference"/>
-        </w:rPr>
-        <w:annotationRef/>
-      </w:r>
-      <w:r>
-        <w:t>How?</w:t>
-      </w:r>
-    </w:p>
-  </w:comment>
-  <w:comment w:id="3" w:author="Laura Beaudry" w:date="2020-08-10T17:25:00Z" w:initials="LB">
-    <w:p>
-      <w:pPr>
-        <w:pStyle w:val="CommentText"/>
-      </w:pPr>
-      <w:r>
-        <w:rPr>
-          <w:rStyle w:val="CommentReference"/>
-        </w:rPr>
-        <w:annotationRef/>
-      </w:r>
-      <w:r>
-        <w:t>define</w:t>
-      </w:r>
-    </w:p>
-  </w:comment>
-  <w:comment w:id="5" w:author="Laura Beaudry" w:date="2020-08-10T17:46:00Z" w:initials="LB">
-    <w:p>
-      <w:pPr>
-        <w:pStyle w:val="CommentText"/>
-      </w:pPr>
-      <w:r>
-        <w:rPr>
-          <w:rStyle w:val="CommentReference"/>
-        </w:rPr>
-        <w:annotationRef/>
-      </w:r>
-      <w:r>
-        <w:t>template says “&lt;technology name&gt; architecture</w:t>
-      </w:r>
-    </w:p>
-  </w:comment>
-  <w:comment w:id="6" w:author="Laura Beaudry" w:date="2020-08-18T14:15:00Z" w:initials="LB">
-    <w:p>
-      <w:pPr>
-        <w:pStyle w:val="CommentText"/>
-      </w:pPr>
-      <w:r>
-        <w:rPr>
-          <w:rStyle w:val="CommentReference"/>
-        </w:rPr>
-        <w:annotationRef/>
-      </w:r>
-      <w:r>
-        <w:t xml:space="preserve">name tentative </w:t>
-      </w:r>
-      <w:r>
-        <w:rPr>
-          <mc:AlternateContent>
-            <mc:Choice Requires="w16se"/>
-            <mc:Fallback>
-              <w:rFonts w:ascii="Segoe UI Emoji" w:eastAsia="Segoe UI Emoji" w:hAnsi="Segoe UI Emoji" w:cs="Segoe UI Emoji"/>
-            </mc:Fallback>
-          </mc:AlternateContent>
-        </w:rPr>
-        <mc:AlternateContent>
-          <mc:Choice Requires="w16se">
-            <w16se:symEx w16se:font="Segoe UI Emoji" w16se:char="1F60A"/>
-          </mc:Choice>
-          <mc:Fallback>
-            <w:t>😊</w:t>
-          </mc:Fallback>
-        </mc:AlternateContent>
-      </w:r>
-      <w:r>
-        <w:t xml:space="preserve"> </w:t>
-      </w:r>
-    </w:p>
-  </w:comment>
-  <w:comment w:id="7" w:author="Laura Beaudry" w:date="2020-08-10T17:26:00Z" w:initials="LB">
-    <w:p>
-      <w:pPr>
-        <w:pStyle w:val="CommentText"/>
-      </w:pPr>
-      <w:r>
-        <w:rPr>
-          <w:rStyle w:val="CommentReference"/>
-        </w:rPr>
-        <w:annotationRef/>
-      </w:r>
-      <w:r>
-        <w:t xml:space="preserve">update and </w:t>
-      </w:r>
-      <w:r>
-        <w:t>explain</w:t>
-      </w:r>
-      <w:r>
-        <w:t xml:space="preserve"> – ultimately used </w:t>
-      </w:r>
-      <w:proofErr w:type="spellStart"/>
-      <w:r>
-        <w:t>pytorch</w:t>
-      </w:r>
-      <w:proofErr w:type="spellEnd"/>
-      <w:r>
-        <w:t xml:space="preserve">, </w:t>
-      </w:r>
-      <w:proofErr w:type="spellStart"/>
-      <w:r>
-        <w:t>sklearn</w:t>
-      </w:r>
-      <w:proofErr w:type="spellEnd"/>
-      <w:r>
-        <w:t xml:space="preserve"> (</w:t>
-      </w:r>
-      <w:r>
-        <w:fldChar w:fldCharType="begin"/>
-      </w:r>
-      <w:r>
-        <w:instrText xml:space="preserve"> HYPERLINK "mailto:echo@guidehousefederal.com" </w:instrText>
-      </w:r>
-      <w:bookmarkStart w:id="9" w:name="_@_DD741C0A639349A8B181D89E08E6AD71"/>
-      <w:r>
-        <w:fldChar w:fldCharType="separate"/>
-      </w:r>
-      <w:bookmarkEnd w:id="9"/>
-      <w:r>
-        <w:rPr>
-          <w:rStyle w:val="UnresolvedMention"/>
-          <w:noProof/>
-          <w:u w:val="dotted"/>
-        </w:rPr>
-        <w:t>@Eugene Cho</w:t>
-      </w:r>
-      <w:r>
-        <w:fldChar w:fldCharType="end"/>
-      </w:r>
-      <w:r>
-        <w:t xml:space="preserve"> to update)</w:t>
-      </w:r>
-      <w:r>
-        <w:rPr>
-          <w:rStyle w:val="CommentReference"/>
-        </w:rPr>
-        <w:annotationRef/>
-      </w:r>
-    </w:p>
-  </w:comment>
-  <w:comment w:id="8" w:author="Stephen Williams" w:date="2020-08-19T14:16:00Z" w:initials="SW">
-    <w:p>
-      <w:pPr>
-        <w:pStyle w:val="CommentText"/>
-      </w:pPr>
-      <w:r>
-        <w:t xml:space="preserve">Does it matter if we call it </w:t>
-      </w:r>
-      <w:proofErr w:type="spellStart"/>
-      <w:r>
-        <w:t>sklearn</w:t>
-      </w:r>
-      <w:proofErr w:type="spellEnd"/>
-      <w:r>
-        <w:t xml:space="preserve"> or </w:t>
-      </w:r>
-      <w:proofErr w:type="spellStart"/>
-      <w:r>
-        <w:t>Scikit</w:t>
-      </w:r>
-      <w:proofErr w:type="spellEnd"/>
-      <w:r>
-        <w:t>-Learn?</w:t>
-      </w:r>
-      <w:r>
-        <w:rPr>
-          <w:rStyle w:val="CommentReference"/>
-        </w:rPr>
-        <w:annotationRef/>
-      </w:r>
-    </w:p>
-  </w:comment>
-  <w:comment w:id="11" w:author="Stephen Williams" w:date="2020-08-19T17:26:00Z" w:initials="SW">
-    <w:p>
-      <w:pPr>
-        <w:pStyle w:val="CommentText"/>
-      </w:pPr>
-      <w:r>
-        <w:t>How about: in a table on the application where each clause in the document is shown</w:t>
-      </w:r>
-      <w:r>
-        <w:rPr>
-          <w:rStyle w:val="CommentReference"/>
-        </w:rPr>
-        <w:annotationRef/>
-      </w:r>
-    </w:p>
-  </w:comment>
-  <w:comment w:id="12" w:author="Laura Beaudry" w:date="2020-08-18T14:11:00Z" w:initials="LB">
-    <w:p>
-      <w:pPr>
-        <w:pStyle w:val="CommentText"/>
-      </w:pPr>
-      <w:r>
-        <w:rPr>
-          <w:rStyle w:val="CommentReference"/>
-        </w:rPr>
-        <w:annotationRef/>
-      </w:r>
-      <w:r>
-        <w:t xml:space="preserve">LB </w:t>
-      </w:r>
-      <w:r>
-        <w:t>to add</w:t>
-      </w:r>
-    </w:p>
-  </w:comment>
-  <w:comment w:id="10" w:author="Laura Beaudry" w:date="2020-08-19T08:59:00Z" w:initials="LB">
-    <w:p>
-      <w:pPr>
-        <w:pStyle w:val="CommentText"/>
-      </w:pPr>
-      <w:r>
-        <w:rPr>
-          <w:rStyle w:val="CommentReference"/>
-        </w:rPr>
-        <w:annotationRef/>
-      </w:r>
-      <w:r>
-        <w:fldChar w:fldCharType="begin"/>
-      </w:r>
-      <w:r>
-        <w:instrText xml:space="preserve"> HYPERLINK "mailto:sling@guidehousefederal.com" </w:instrText>
-      </w:r>
-      <w:bookmarkStart w:id="13" w:name="_@_B1060A50F42A4F758BE9D5EB5141CEBA"/>
-      <w:r>
-        <w:fldChar w:fldCharType="separate"/>
-      </w:r>
-      <w:bookmarkEnd w:id="13"/>
-      <w:r>
-        <w:rPr>
-          <w:rStyle w:val="UnresolvedMention"/>
-          <w:noProof/>
-          <w:u w:val="dotted"/>
-        </w:rPr>
-        <w:t>@Stephanie Ling</w:t>
-      </w:r>
-      <w:r>
-        <w:fldChar w:fldCharType="end"/>
-      </w:r>
-      <w:r>
-        <w:t xml:space="preserve"> if you have a chance today, let me know if you think what I wrote here makes sense!</w:t>
-      </w:r>
-    </w:p>
-  </w:comment>
-  <w:comment w:id="14" w:author="Stephen Williams" w:date="2020-08-19T17:29:00Z" w:initials="SW">
-    <w:p>
-      <w:pPr>
-        <w:pStyle w:val="CommentText"/>
-      </w:pPr>
-      <w:r>
-        <w:t>I think this is a run-on sentence.</w:t>
-      </w:r>
-      <w:r>
-        <w:rPr>
-          <w:rStyle w:val="CommentReference"/>
-        </w:rPr>
-        <w:annotationRef/>
-      </w:r>
-    </w:p>
-  </w:comment>
-  <w:comment w:id="15" w:author="Laura Beaudry" w:date="2020-08-10T17:06:00Z" w:initials="LB">
-    <w:p>
-      <w:pPr>
-        <w:pStyle w:val="CommentText"/>
-      </w:pPr>
-      <w:r>
-        <w:rPr>
-          <w:rStyle w:val="CommentReference"/>
-        </w:rPr>
-        <w:annotationRef/>
-      </w:r>
-      <w:r>
-        <w:t>Expand on this</w:t>
-      </w:r>
-    </w:p>
-  </w:comment>
-  <w:comment w:id="16" w:author="Laura Beaudry" w:date="2020-08-10T17:27:00Z" w:initials="LB">
-    <w:p>
-      <w:pPr>
-        <w:pStyle w:val="CommentText"/>
-      </w:pPr>
-      <w:r>
-        <w:rPr>
-          <w:rStyle w:val="CommentReference"/>
-        </w:rPr>
-        <w:annotationRef/>
-      </w:r>
-      <w:r>
-        <w:t xml:space="preserve">Explain why feature generation </w:t>
-      </w:r>
-      <w:r>
-        <w:t>is a part of the process/what is the value add</w:t>
-      </w:r>
-      <w:r>
-        <w:t xml:space="preserve"> - </w:t>
-      </w:r>
-      <w:r>
-        <w:fldChar w:fldCharType="begin"/>
-      </w:r>
-      <w:r>
-        <w:instrText xml:space="preserve"> HYPERLINK "mailto:cgoodrich@guidehousefederal.com" </w:instrText>
-      </w:r>
-      <w:bookmarkStart w:id="17" w:name="_@_F2CA4BCD05184243B813BBF1F82E5E07"/>
-      <w:r>
-        <w:fldChar w:fldCharType="separate"/>
-      </w:r>
-      <w:bookmarkEnd w:id="17"/>
-      <w:r>
-        <w:rPr>
-          <w:rStyle w:val="UnresolvedMention"/>
-          <w:noProof/>
-          <w:u w:val="dotted"/>
-        </w:rPr>
-        <w:t>@Chris Goodrich</w:t>
-      </w:r>
-      <w:r>
-        <w:fldChar w:fldCharType="end"/>
-      </w:r>
-      <w:r>
-        <w:t xml:space="preserve"> / </w:t>
-      </w:r>
-      <w:r>
-        <w:fldChar w:fldCharType="begin"/>
-      </w:r>
-      <w:r>
-        <w:instrText xml:space="preserve"> HYPERLINK "mailto:echo@guidehousefederal.com" </w:instrText>
-      </w:r>
-      <w:bookmarkStart w:id="18" w:name="_@_BDC0B485B703408C9D39DF0E7AD00372"/>
-      <w:r>
-        <w:fldChar w:fldCharType="separate"/>
-      </w:r>
-      <w:bookmarkEnd w:id="18"/>
-      <w:r>
-        <w:rPr>
-          <w:rStyle w:val="UnresolvedMention"/>
-          <w:noProof/>
-          <w:u w:val="dotted"/>
-        </w:rPr>
-        <w:t>@Eugene Cho</w:t>
-      </w:r>
-      <w:r>
-        <w:fldChar w:fldCharType="end"/>
-      </w:r>
-    </w:p>
-  </w:comment>
-  <w:comment w:id="20" w:author="Laura Beaudry" w:date="2020-08-10T17:29:00Z" w:initials="LB">
-    <w:p>
-      <w:pPr>
-        <w:pStyle w:val="CommentText"/>
-      </w:pPr>
-      <w:r>
-        <w:rPr>
-          <w:rStyle w:val="CommentReference"/>
-        </w:rPr>
-        <w:annotationRef/>
-      </w:r>
-      <w:r>
-        <w:t>E</w:t>
-      </w:r>
-      <w:r>
-        <w:t>xplain</w:t>
-      </w:r>
-      <w:r>
-        <w:t xml:space="preserve"> – </w:t>
-      </w:r>
-      <w:r>
-        <w:fldChar w:fldCharType="begin"/>
-      </w:r>
-      <w:r>
-        <w:instrText xml:space="preserve"> HYPERLINK "mailto:cgoodrich@guidehousefederal.com" </w:instrText>
-      </w:r>
-      <w:bookmarkStart w:id="21" w:name="_@_AF2AB56C9AB7411A90E99D0404F1AB85"/>
-      <w:r>
-        <w:fldChar w:fldCharType="separate"/>
-      </w:r>
-      <w:bookmarkEnd w:id="21"/>
-      <w:r>
-        <w:rPr>
-          <w:rStyle w:val="UnresolvedMention"/>
-          <w:noProof/>
-          <w:u w:val="dotted"/>
-        </w:rPr>
-        <w:t>@Chris Goodrich</w:t>
-      </w:r>
-      <w:r>
-        <w:fldChar w:fldCharType="end"/>
-      </w:r>
-      <w:r>
-        <w:t xml:space="preserve"> to elaborate</w:t>
-      </w:r>
-    </w:p>
-  </w:comment>
-  <w:comment w:id="19" w:author="Stephen Williams" w:date="2020-08-19T17:32:00Z" w:initials="SW">
-    <w:p>
-      <w:pPr>
-        <w:pStyle w:val="CommentText"/>
-      </w:pPr>
-      <w:r>
-        <w:t>To follow the previous conventions, should this have the expanded name with the acronym in parentheses?</w:t>
-      </w:r>
-      <w:r>
-        <w:rPr>
-          <w:rStyle w:val="CommentReference"/>
-        </w:rPr>
-        <w:annotationRef/>
-      </w:r>
-    </w:p>
-  </w:comment>
-  <w:comment w:id="22" w:author="Laura Beaudry" w:date="2020-08-19T16:43:00Z" w:initials="LB">
-    <w:p>
-      <w:pPr>
-        <w:pStyle w:val="CommentText"/>
-      </w:pPr>
-      <w:r>
-        <w:rPr>
-          <w:rStyle w:val="CommentReference"/>
-        </w:rPr>
-        <w:annotationRef/>
-      </w:r>
-      <w:r>
-        <w:t xml:space="preserve">Can we break this down a bit, for example define </w:t>
-      </w:r>
-      <w:r>
-        <w:t xml:space="preserve">hyperparameters, randomized search cross-validation, F1 scores, </w:t>
-      </w:r>
-      <w:proofErr w:type="spellStart"/>
-      <w:r>
-        <w:t>etc</w:t>
-      </w:r>
-      <w:proofErr w:type="spellEnd"/>
-      <w:r>
-        <w:t xml:space="preserve"> </w:t>
-      </w:r>
-      <w:r>
-        <w:fldChar w:fldCharType="begin"/>
-      </w:r>
-      <w:r>
-        <w:instrText xml:space="preserve"> HYPERLINK "mailto:etoteja@guidehouse.com" </w:instrText>
-      </w:r>
-      <w:bookmarkStart w:id="25" w:name="_@_F950D1EAA2294768B7DE911F8F8CE00CZ"/>
-      <w:r>
-        <w:rPr>
-          <w:rStyle w:val="Mention"/>
-        </w:rPr>
-        <w:fldChar w:fldCharType="separate"/>
-      </w:r>
-      <w:bookmarkEnd w:id="25"/>
-      <w:r>
-        <w:rPr>
-          <w:rStyle w:val="Mention"/>
-          <w:noProof/>
-        </w:rPr>
-        <w:t>@Eshann Toteja</w:t>
-      </w:r>
-      <w:r>
-        <w:fldChar w:fldCharType="end"/>
-      </w:r>
-      <w:r>
-        <w:t xml:space="preserve"> or </w:t>
-      </w:r>
-      <w:r>
-        <w:fldChar w:fldCharType="begin"/>
-      </w:r>
-      <w:r>
-        <w:instrText xml:space="preserve"> HYPERLINK "mailto:dvisvalingam@guidehouse.com" </w:instrText>
-      </w:r>
-      <w:bookmarkStart w:id="26" w:name="_@_48C1A694A40C4C4D9165DE713D59BB11Z"/>
-      <w:r>
-        <w:rPr>
-          <w:rStyle w:val="Mention"/>
-        </w:rPr>
-        <w:fldChar w:fldCharType="separate"/>
-      </w:r>
-      <w:bookmarkEnd w:id="26"/>
-      <w:r>
-        <w:rPr>
-          <w:rStyle w:val="Mention"/>
-          <w:noProof/>
-        </w:rPr>
-        <w:t>@Devan Visvalingam</w:t>
-      </w:r>
-      <w:r>
-        <w:fldChar w:fldCharType="end"/>
-      </w:r>
-      <w:r>
-        <w:t xml:space="preserve"> not sure who wrote this part!</w:t>
-      </w:r>
-    </w:p>
-  </w:comment>
-  <w:comment w:id="23" w:author="Devan Visvalingam" w:date="2020-08-19T17:02:00Z" w:initials="DV">
-    <w:p>
-      <w:pPr>
-        <w:pStyle w:val="CommentText"/>
-      </w:pPr>
-      <w:r>
-        <w:t xml:space="preserve">I was told we didn't want to go into too much technical detail, but not sure. I'd defer this to Eugene </w:t>
-      </w:r>
-      <w:r>
-        <w:rPr>
-          <w:rStyle w:val="CommentReference"/>
-        </w:rPr>
-        <w:annotationRef/>
-      </w:r>
-    </w:p>
-  </w:comment>
-  <w:comment w:id="24" w:author="Laura Beaudry" w:date="2020-08-19T17:08:00Z" w:initials="LB">
-    <w:p>
-      <w:pPr>
-        <w:pStyle w:val="CommentText"/>
-      </w:pPr>
-      <w:r>
-        <w:rPr>
-          <w:rStyle w:val="CommentReference"/>
-        </w:rPr>
-        <w:annotationRef/>
-      </w:r>
-      <w:r>
-        <w:t>Def not more technical detail, I was just thinking we could make this more understandable to the lay people</w:t>
-      </w:r>
-      <w:r>
-        <w:t xml:space="preserve">! </w:t>
-      </w:r>
-    </w:p>
-  </w:comment>
-  <w:comment w:id="27" w:author="Laura Beaudry" w:date="2020-08-18T14:18:00Z" w:initials="LB">
-    <w:p>
-      <w:pPr>
-        <w:pStyle w:val="CommentText"/>
-      </w:pPr>
-      <w:r>
-        <w:rPr>
-          <w:rStyle w:val="CommentReference"/>
-        </w:rPr>
-        <w:annotationRef/>
-      </w:r>
-      <w:r>
-        <w:fldChar w:fldCharType="begin"/>
-      </w:r>
-      <w:r>
-        <w:instrText xml:space="preserve"> HYPERLINK "mailto:eramlow@guidehousefederal.com" </w:instrText>
-      </w:r>
-      <w:bookmarkStart w:id="28" w:name="_@_98B30E469A184E7291C1940C65EE6580"/>
-      <w:r>
-        <w:fldChar w:fldCharType="separate"/>
-      </w:r>
-      <w:bookmarkEnd w:id="28"/>
-      <w:r>
-        <w:rPr>
-          <w:rStyle w:val="UnresolvedMention"/>
-          <w:noProof/>
-          <w:u w:val="dotted"/>
-        </w:rPr>
-        <w:t>@Elena Ramlow</w:t>
-      </w:r>
-      <w:r>
-        <w:fldChar w:fldCharType="end"/>
-      </w:r>
-      <w:r>
-        <w:t xml:space="preserve"> to provide content </w:t>
-      </w:r>
-    </w:p>
-  </w:comment>
-  <w:comment w:id="29" w:author="Stephen Williams" w:date="2020-08-19T17:36:00Z" w:initials="SW">
-    <w:p>
-      <w:pPr>
-        <w:pStyle w:val="CommentText"/>
-      </w:pPr>
-      <w:r>
-        <w:t xml:space="preserve">Would it be desirable to have this follow the same </w:t>
-      </w:r>
-      <w:proofErr w:type="spellStart"/>
-      <w:r>
-        <w:t>convetion</w:t>
-      </w:r>
-      <w:proofErr w:type="spellEnd"/>
-      <w:r>
-        <w:t xml:space="preserve"> as the TF-IDF and PCA where the expanded name is </w:t>
-      </w:r>
-      <w:proofErr w:type="gramStart"/>
-      <w:r>
-        <w:t>first</w:t>
-      </w:r>
-      <w:proofErr w:type="gramEnd"/>
-      <w:r>
-        <w:t xml:space="preserve"> and the shorter name is in parentheses?</w:t>
-      </w:r>
-      <w:r>
-        <w:rPr>
-          <w:rStyle w:val="CommentReference"/>
-        </w:rPr>
-        <w:annotationRef/>
-      </w:r>
-    </w:p>
-  </w:comment>
-</w:comments>
-</file>
-
-<file path=word/commentsExtended.xml><?xml version="1.0" encoding="utf-8"?>
-<w15:commentsEx xmlns:wpc="http://schemas.microsoft.com/office/word/2010/wordprocessingCanvas" xmlns:cx="http://schemas.microsoft.com/office/drawing/2014/chartex" xmlns:cx1="http://schemas.microsoft.com/office/drawing/2015/9/8/chartex" xmlns:cx2="http://schemas.microsoft.com/office/drawing/2015/10/21/chartex" xmlns:cx3="http://schemas.microsoft.com/office/drawing/2016/5/9/chartex" xmlns:cx4="http://schemas.microsoft.com/office/drawing/2016/5/10/chartex" xmlns:cx5="http://schemas.microsoft.com/office/drawing/2016/5/11/chartex" xmlns:cx6="http://schemas.microsoft.com/office/drawing/2016/5/12/chartex" xmlns:cx7="http://schemas.microsoft.com/office/drawing/2016/5/13/chartex" xmlns:cx8="http://schemas.microsoft.com/office/drawing/2016/5/14/chartex" xmlns:mc="http://schemas.openxmlformats.org/markup-compatibility/2006" xmlns:aink="http://schemas.microsoft.com/office/drawing/2016/ink" xmlns:am3d="http://schemas.microsoft.com/office/drawing/2017/model3d" xmlns:o="urn:schemas-microsoft-com:office:office" xmlns:r="http://schemas.openxmlformats.org/officeDocument/2006/relationships" xmlns:m="http://schemas.openxmlformats.org/officeDocument/2006/math" xmlns:v="urn:schemas-microsoft-com:vml" xmlns:wp14="http://schemas.microsoft.com/office/word/2010/wordprocessingDrawing" xmlns:wp="http://schemas.openxmlformats.org/drawingml/2006/wordprocessingDrawing" xmlns:w10="urn:schemas-microsoft-com:office:word" xmlns:w="http://schemas.openxmlformats.org/wordprocessingml/2006/main" xmlns:w14="http://schemas.microsoft.com/office/word/2010/wordml" xmlns:w15="http://schemas.microsoft.com/office/word/2012/wordml" xmlns:w16cex="http://schemas.microsoft.com/office/word/2018/wordml/cex" xmlns:w16cid="http://schemas.microsoft.com/office/word/2016/wordml/cid" xmlns:w16="http://schemas.microsoft.com/office/word/2018/wordml" xmlns:w16se="http://schemas.microsoft.com/office/word/2015/wordml/symex" xmlns:wpg="http://schemas.microsoft.com/office/word/2010/wordprocessingGroup" xmlns:wpi="http://schemas.microsoft.com/office/word/2010/wordprocessingInk" xmlns:wne="http://schemas.microsoft.com/office/word/2006/wordml" xmlns:wps="http://schemas.microsoft.com/office/word/2010/wordprocessingShape" mc:Ignorable="w14 w15 w16se w16cid w16 w16cex wp14">
-  <w15:commentEx w15:paraId="6555EB48" w15:done="1"/>
-  <w15:commentEx w15:paraId="3248523E" w15:done="1"/>
-  <w15:commentEx w15:paraId="003C65DF" w15:done="1"/>
-  <w15:commentEx w15:paraId="556FA337" w15:paraIdParent="003C65DF" w15:done="1"/>
-  <w15:commentEx w15:paraId="17D21C15" w15:done="1"/>
-  <w15:commentEx w15:paraId="4AF26589" w15:paraIdParent="17D21C15" w15:done="1"/>
-  <w15:commentEx w15:paraId="0D30867E" w15:done="1"/>
-  <w15:commentEx w15:paraId="2622F44E" w15:done="1"/>
-  <w15:commentEx w15:paraId="080B6F59" w15:done="1"/>
-  <w15:commentEx w15:paraId="517C690B" w15:done="1"/>
-  <w15:commentEx w15:paraId="0756A641" w15:done="1"/>
-  <w15:commentEx w15:paraId="46687585" w15:done="1"/>
-  <w15:commentEx w15:paraId="2131DEF9" w15:done="1"/>
-  <w15:commentEx w15:paraId="37056745" w15:done="1"/>
-  <w15:commentEx w15:paraId="4BF4800F" w15:done="1"/>
-  <w15:commentEx w15:paraId="6AA5B96F" w15:paraIdParent="4BF4800F" w15:done="1"/>
-  <w15:commentEx w15:paraId="30BDC536" w15:paraIdParent="4BF4800F" w15:done="1"/>
-  <w15:commentEx w15:paraId="01FE98B9" w15:done="1"/>
-  <w15:commentEx w15:paraId="0018F325" w15:done="1"/>
-</w15:commentsEx>
 </file>
 
 <file path=word/commentsExtensible.xml><?xml version="1.0" encoding="utf-8"?>
@@ -5189,32 +4247,8 @@
 </w16cex:commentsExtensible>
 </file>
 
-<file path=word/commentsIds.xml><?xml version="1.0" encoding="utf-8"?>
-<w16cid:commentsIds xmlns:wpc="http://schemas.microsoft.com/office/word/2010/wordprocessingCanvas" xmlns:cx="http://schemas.microsoft.com/office/drawing/2014/chartex" xmlns:cx1="http://schemas.microsoft.com/office/drawing/2015/9/8/chartex" xmlns:cx2="http://schemas.microsoft.com/office/drawing/2015/10/21/chartex" xmlns:cx3="http://schemas.microsoft.com/office/drawing/2016/5/9/chartex" xmlns:cx4="http://schemas.microsoft.com/office/drawing/2016/5/10/chartex" xmlns:cx5="http://schemas.microsoft.com/office/drawing/2016/5/11/chartex" xmlns:cx6="http://schemas.microsoft.com/office/drawing/2016/5/12/chartex" xmlns:cx7="http://schemas.microsoft.com/office/drawing/2016/5/13/chartex" xmlns:cx8="http://schemas.microsoft.com/office/drawing/2016/5/14/chartex" xmlns:mc="http://schemas.openxmlformats.org/markup-compatibility/2006" xmlns:aink="http://schemas.microsoft.com/office/drawing/2016/ink" xmlns:am3d="http://schemas.microsoft.com/office/drawing/2017/model3d" xmlns:o="urn:schemas-microsoft-com:office:office" xmlns:r="http://schemas.openxmlformats.org/officeDocument/2006/relationships" xmlns:m="http://schemas.openxmlformats.org/officeDocument/2006/math" xmlns:v="urn:schemas-microsoft-com:vml" xmlns:wp14="http://schemas.microsoft.com/office/word/2010/wordprocessingDrawing" xmlns:wp="http://schemas.openxmlformats.org/drawingml/2006/wordprocessingDrawing" xmlns:w10="urn:schemas-microsoft-com:office:word" xmlns:w="http://schemas.openxmlformats.org/wordprocessingml/2006/main" xmlns:w14="http://schemas.microsoft.com/office/word/2010/wordml" xmlns:w15="http://schemas.microsoft.com/office/word/2012/wordml" xmlns:w16cex="http://schemas.microsoft.com/office/word/2018/wordml/cex" xmlns:w16cid="http://schemas.microsoft.com/office/word/2016/wordml/cid" xmlns:w16="http://schemas.microsoft.com/office/word/2018/wordml" xmlns:w16se="http://schemas.microsoft.com/office/word/2015/wordml/symex" xmlns:wpg="http://schemas.microsoft.com/office/word/2010/wordprocessingGroup" xmlns:wpi="http://schemas.microsoft.com/office/word/2010/wordprocessingInk" xmlns:wne="http://schemas.microsoft.com/office/word/2006/wordml" xmlns:wps="http://schemas.microsoft.com/office/word/2010/wordprocessingShape" mc:Ignorable="w14 w15 w16se w16cid w16 w16cex wp14">
-  <w16cid:commentId w16cid:paraId="6555EB48" w16cid:durableId="22DC0187"/>
-  <w16cid:commentId w16cid:paraId="3248523E" w16cid:durableId="22DC0191"/>
-  <w16cid:commentId w16cid:paraId="003C65DF" w16cid:durableId="22DC066D"/>
-  <w16cid:commentId w16cid:paraId="556FA337" w16cid:durableId="22E66100"/>
-  <w16cid:commentId w16cid:paraId="17D21C15" w16cid:durableId="22DC01BB"/>
-  <w16cid:commentId w16cid:paraId="4AF26589" w16cid:durableId="7096BDB9"/>
-  <w16cid:commentId w16cid:paraId="0D30867E" w16cid:durableId="15C21230"/>
-  <w16cid:commentId w16cid:paraId="2622F44E" w16cid:durableId="22E6602C"/>
-  <w16cid:commentId w16cid:paraId="080B6F59" w16cid:durableId="22E76868"/>
-  <w16cid:commentId w16cid:paraId="517C690B" w16cid:durableId="4590F61C"/>
-  <w16cid:commentId w16cid:paraId="0756A641" w16cid:durableId="22DBFD19"/>
-  <w16cid:commentId w16cid:paraId="46687585" w16cid:durableId="22DC01EF"/>
-  <w16cid:commentId w16cid:paraId="2131DEF9" w16cid:durableId="22DC0278"/>
-  <w16cid:commentId w16cid:paraId="37056745" w16cid:durableId="148ABF4E"/>
-  <w16cid:commentId w16cid:paraId="4BF4800F" w16cid:durableId="22E7D523"/>
-  <w16cid:commentId w16cid:paraId="6AA5B96F" w16cid:durableId="506E504A"/>
-  <w16cid:commentId w16cid:paraId="30BDC536" w16cid:durableId="22E7DAF1"/>
-  <w16cid:commentId w16cid:paraId="01FE98B9" w16cid:durableId="22E661AE"/>
-  <w16cid:commentId w16cid:paraId="0018F325" w16cid:durableId="274BEFC0"/>
-</w16cid:commentsIds>
-</file>
-
 <file path=word/endnotes.xml><?xml version="1.0" encoding="utf-8"?>
-<w:endnotes xmlns:wpc="http://schemas.microsoft.com/office/word/2010/wordprocessingCanvas" xmlns:cx="http://schemas.microsoft.com/office/drawing/2014/chartex" xmlns:cx1="http://schemas.microsoft.com/office/drawing/2015/9/8/chartex" xmlns:cx2="http://schemas.microsoft.com/office/drawing/2015/10/21/chartex" xmlns:cx3="http://schemas.microsoft.com/office/drawing/2016/5/9/chartex" xmlns:cx4="http://schemas.microsoft.com/office/drawing/2016/5/10/chartex" xmlns:cx5="http://schemas.microsoft.com/office/drawing/2016/5/11/chartex" xmlns:cx6="http://schemas.microsoft.com/office/drawing/2016/5/12/chartex" xmlns:cx7="http://schemas.microsoft.com/office/drawing/2016/5/13/chartex" xmlns:cx8="http://schemas.microsoft.com/office/drawing/2016/5/14/chartex" xmlns:mc="http://schemas.openxmlformats.org/markup-compatibility/2006" xmlns:aink="http://schemas.microsoft.com/office/drawing/2016/ink" xmlns:am3d="http://schemas.microsoft.com/office/drawing/2017/model3d" xmlns:o="urn:schemas-microsoft-com:office:office" xmlns:r="http://schemas.openxmlformats.org/officeDocument/2006/relationships" xmlns:m="http://schemas.openxmlformats.org/officeDocument/2006/math" xmlns:v="urn:schemas-microsoft-com:vml" xmlns:wp14="http://schemas.microsoft.com/office/word/2010/wordprocessingDrawing" xmlns:wp="http://schemas.openxmlformats.org/drawingml/2006/wordprocessingDrawing" xmlns:w10="urn:schemas-microsoft-com:office:word" xmlns:w="http://schemas.openxmlformats.org/wordprocessingml/2006/main" xmlns:w14="http://schemas.microsoft.com/office/word/2010/wordml" xmlns:w15="http://schemas.microsoft.com/office/word/2012/wordml" xmlns:w16cex="http://schemas.microsoft.com/office/word/2018/wordml/cex" xmlns:w16cid="http://schemas.microsoft.com/office/word/2016/wordml/cid" xmlns:w16="http://schemas.microsoft.com/office/word/2018/wordml" xmlns:w16se="http://schemas.microsoft.com/office/word/2015/wordml/symex" xmlns:wpg="http://schemas.microsoft.com/office/word/2010/wordprocessingGroup" xmlns:wpi="http://schemas.microsoft.com/office/word/2010/wordprocessingInk" xmlns:wne="http://schemas.microsoft.com/office/word/2006/wordml" xmlns:wps="http://schemas.microsoft.com/office/word/2010/wordprocessingShape" mc:Ignorable="w14 w15 w16se w16cid w16 w16cex wp14">
+<w:endnotes xmlns:wpc="http://schemas.microsoft.com/office/word/2010/wordprocessingCanvas" xmlns:cx="http://schemas.microsoft.com/office/drawing/2014/chartex" xmlns:cx1="http://schemas.microsoft.com/office/drawing/2015/9/8/chartex" xmlns:cx2="http://schemas.microsoft.com/office/drawing/2015/10/21/chartex" xmlns:cx3="http://schemas.microsoft.com/office/drawing/2016/5/9/chartex" xmlns:cx4="http://schemas.microsoft.com/office/drawing/2016/5/10/chartex" xmlns:cx5="http://schemas.microsoft.com/office/drawing/2016/5/11/chartex" xmlns:cx6="http://schemas.microsoft.com/office/drawing/2016/5/12/chartex" xmlns:cx7="http://schemas.microsoft.com/office/drawing/2016/5/13/chartex" xmlns:cx8="http://schemas.microsoft.com/office/drawing/2016/5/14/chartex" xmlns:mc="http://schemas.openxmlformats.org/markup-compatibility/2006" xmlns:aink="http://schemas.microsoft.com/office/drawing/2016/ink" xmlns:am3d="http://schemas.microsoft.com/office/drawing/2017/model3d" xmlns:o="urn:schemas-microsoft-com:office:office" xmlns:r="http://schemas.openxmlformats.org/officeDocument/2006/relationships" xmlns:m="http://schemas.openxmlformats.org/officeDocument/2006/math" xmlns:v="urn:schemas-microsoft-com:vml" xmlns:wp14="http://schemas.microsoft.com/office/word/2010/wordprocessingDrawing" xmlns:wp="http://schemas.openxmlformats.org/drawingml/2006/wordprocessingDrawing" xmlns:w10="urn:schemas-microsoft-com:office:word" xmlns:w="http://schemas.openxmlformats.org/wordprocessingml/2006/main" xmlns:w14="http://schemas.microsoft.com/office/word/2010/wordml" xmlns:w15="http://schemas.microsoft.com/office/word/2012/wordml" xmlns:w16cid="http://schemas.microsoft.com/office/word/2016/wordml/cid" xmlns:w16se="http://schemas.microsoft.com/office/word/2015/wordml/symex" xmlns:wpg="http://schemas.microsoft.com/office/word/2010/wordprocessingGroup" xmlns:wpi="http://schemas.microsoft.com/office/word/2010/wordprocessingInk" xmlns:wne="http://schemas.microsoft.com/office/word/2006/wordml" xmlns:wps="http://schemas.microsoft.com/office/word/2010/wordprocessingShape" mc:Ignorable="w14 w15 w16se w16cid wp14">
   <w:endnote w:type="separator" w:id="-1">
     <w:p>
       <w:r>
@@ -5236,7 +4270,7 @@
 </file>
 
 <file path=word/footer1.xml><?xml version="1.0" encoding="utf-8"?>
-<w:ftr xmlns:wpc="http://schemas.microsoft.com/office/word/2010/wordprocessingCanvas" xmlns:cx="http://schemas.microsoft.com/office/drawing/2014/chartex" xmlns:cx1="http://schemas.microsoft.com/office/drawing/2015/9/8/chartex" xmlns:cx2="http://schemas.microsoft.com/office/drawing/2015/10/21/chartex" xmlns:cx3="http://schemas.microsoft.com/office/drawing/2016/5/9/chartex" xmlns:cx4="http://schemas.microsoft.com/office/drawing/2016/5/10/chartex" xmlns:cx5="http://schemas.microsoft.com/office/drawing/2016/5/11/chartex" xmlns:cx6="http://schemas.microsoft.com/office/drawing/2016/5/12/chartex" xmlns:cx7="http://schemas.microsoft.com/office/drawing/2016/5/13/chartex" xmlns:cx8="http://schemas.microsoft.com/office/drawing/2016/5/14/chartex" xmlns:mc="http://schemas.openxmlformats.org/markup-compatibility/2006" xmlns:aink="http://schemas.microsoft.com/office/drawing/2016/ink" xmlns:am3d="http://schemas.microsoft.com/office/drawing/2017/model3d" xmlns:o="urn:schemas-microsoft-com:office:office" xmlns:r="http://schemas.openxmlformats.org/officeDocument/2006/relationships" xmlns:m="http://schemas.openxmlformats.org/officeDocument/2006/math" xmlns:v="urn:schemas-microsoft-com:vml" xmlns:wp14="http://schemas.microsoft.com/office/word/2010/wordprocessingDrawing" xmlns:wp="http://schemas.openxmlformats.org/drawingml/2006/wordprocessingDrawing" xmlns:w10="urn:schemas-microsoft-com:office:word" xmlns:w="http://schemas.openxmlformats.org/wordprocessingml/2006/main" xmlns:w14="http://schemas.microsoft.com/office/word/2010/wordml" xmlns:w15="http://schemas.microsoft.com/office/word/2012/wordml" xmlns:w16cex="http://schemas.microsoft.com/office/word/2018/wordml/cex" xmlns:w16cid="http://schemas.microsoft.com/office/word/2016/wordml/cid" xmlns:w16="http://schemas.microsoft.com/office/word/2018/wordml" xmlns:w16se="http://schemas.microsoft.com/office/word/2015/wordml/symex" xmlns:wpg="http://schemas.microsoft.com/office/word/2010/wordprocessingGroup" xmlns:wpi="http://schemas.microsoft.com/office/word/2010/wordprocessingInk" xmlns:wne="http://schemas.microsoft.com/office/word/2006/wordml" xmlns:wps="http://schemas.microsoft.com/office/word/2010/wordprocessingShape" mc:Ignorable="w14 w15 w16se w16cid w16 w16cex wp14">
+<w:ftr xmlns:wpc="http://schemas.microsoft.com/office/word/2010/wordprocessingCanvas" xmlns:cx="http://schemas.microsoft.com/office/drawing/2014/chartex" xmlns:cx1="http://schemas.microsoft.com/office/drawing/2015/9/8/chartex" xmlns:cx2="http://schemas.microsoft.com/office/drawing/2015/10/21/chartex" xmlns:cx3="http://schemas.microsoft.com/office/drawing/2016/5/9/chartex" xmlns:cx4="http://schemas.microsoft.com/office/drawing/2016/5/10/chartex" xmlns:cx5="http://schemas.microsoft.com/office/drawing/2016/5/11/chartex" xmlns:cx6="http://schemas.microsoft.com/office/drawing/2016/5/12/chartex" xmlns:cx7="http://schemas.microsoft.com/office/drawing/2016/5/13/chartex" xmlns:cx8="http://schemas.microsoft.com/office/drawing/2016/5/14/chartex" xmlns:mc="http://schemas.openxmlformats.org/markup-compatibility/2006" xmlns:aink="http://schemas.microsoft.com/office/drawing/2016/ink" xmlns:am3d="http://schemas.microsoft.com/office/drawing/2017/model3d" xmlns:o="urn:schemas-microsoft-com:office:office" xmlns:r="http://schemas.openxmlformats.org/officeDocument/2006/relationships" xmlns:m="http://schemas.openxmlformats.org/officeDocument/2006/math" xmlns:v="urn:schemas-microsoft-com:vml" xmlns:wp14="http://schemas.microsoft.com/office/word/2010/wordprocessingDrawing" xmlns:wp="http://schemas.openxmlformats.org/drawingml/2006/wordprocessingDrawing" xmlns:w10="urn:schemas-microsoft-com:office:word" xmlns:w="http://schemas.openxmlformats.org/wordprocessingml/2006/main" xmlns:w14="http://schemas.microsoft.com/office/word/2010/wordml" xmlns:w15="http://schemas.microsoft.com/office/word/2012/wordml" xmlns:w16cid="http://schemas.microsoft.com/office/word/2016/wordml/cid" xmlns:w16se="http://schemas.microsoft.com/office/word/2015/wordml/symex" xmlns:wpg="http://schemas.microsoft.com/office/word/2010/wordprocessingGroup" xmlns:wpi="http://schemas.microsoft.com/office/word/2010/wordprocessingInk" xmlns:wne="http://schemas.microsoft.com/office/word/2006/wordml" xmlns:wps="http://schemas.microsoft.com/office/word/2010/wordprocessingShape" mc:Ignorable="w14 w15 w16se w16cid wp14">
   <w:p>
     <w:pPr>
       <w:pBdr>
@@ -5259,7 +4293,7 @@
 </file>
 
 <file path=word/footer2.xml><?xml version="1.0" encoding="utf-8"?>
-<w:ftr xmlns:wpc="http://schemas.microsoft.com/office/word/2010/wordprocessingCanvas" xmlns:cx="http://schemas.microsoft.com/office/drawing/2014/chartex" xmlns:cx1="http://schemas.microsoft.com/office/drawing/2015/9/8/chartex" xmlns:cx2="http://schemas.microsoft.com/office/drawing/2015/10/21/chartex" xmlns:cx3="http://schemas.microsoft.com/office/drawing/2016/5/9/chartex" xmlns:cx4="http://schemas.microsoft.com/office/drawing/2016/5/10/chartex" xmlns:cx5="http://schemas.microsoft.com/office/drawing/2016/5/11/chartex" xmlns:cx6="http://schemas.microsoft.com/office/drawing/2016/5/12/chartex" xmlns:cx7="http://schemas.microsoft.com/office/drawing/2016/5/13/chartex" xmlns:cx8="http://schemas.microsoft.com/office/drawing/2016/5/14/chartex" xmlns:mc="http://schemas.openxmlformats.org/markup-compatibility/2006" xmlns:aink="http://schemas.microsoft.com/office/drawing/2016/ink" xmlns:am3d="http://schemas.microsoft.com/office/drawing/2017/model3d" xmlns:o="urn:schemas-microsoft-com:office:office" xmlns:r="http://schemas.openxmlformats.org/officeDocument/2006/relationships" xmlns:m="http://schemas.openxmlformats.org/officeDocument/2006/math" xmlns:v="urn:schemas-microsoft-com:vml" xmlns:wp14="http://schemas.microsoft.com/office/word/2010/wordprocessingDrawing" xmlns:wp="http://schemas.openxmlformats.org/drawingml/2006/wordprocessingDrawing" xmlns:w10="urn:schemas-microsoft-com:office:word" xmlns:w="http://schemas.openxmlformats.org/wordprocessingml/2006/main" xmlns:w14="http://schemas.microsoft.com/office/word/2010/wordml" xmlns:w15="http://schemas.microsoft.com/office/word/2012/wordml" xmlns:w16cex="http://schemas.microsoft.com/office/word/2018/wordml/cex" xmlns:w16cid="http://schemas.microsoft.com/office/word/2016/wordml/cid" xmlns:w16="http://schemas.microsoft.com/office/word/2018/wordml" xmlns:w16se="http://schemas.microsoft.com/office/word/2015/wordml/symex" xmlns:wpg="http://schemas.microsoft.com/office/word/2010/wordprocessingGroup" xmlns:wpi="http://schemas.microsoft.com/office/word/2010/wordprocessingInk" xmlns:wne="http://schemas.microsoft.com/office/word/2006/wordml" xmlns:wps="http://schemas.microsoft.com/office/word/2010/wordprocessingShape" mc:Ignorable="w14 w15 w16se w16cid w16 w16cex wp14">
+<w:ftr xmlns:wpc="http://schemas.microsoft.com/office/word/2010/wordprocessingCanvas" xmlns:cx="http://schemas.microsoft.com/office/drawing/2014/chartex" xmlns:cx1="http://schemas.microsoft.com/office/drawing/2015/9/8/chartex" xmlns:cx2="http://schemas.microsoft.com/office/drawing/2015/10/21/chartex" xmlns:cx3="http://schemas.microsoft.com/office/drawing/2016/5/9/chartex" xmlns:cx4="http://schemas.microsoft.com/office/drawing/2016/5/10/chartex" xmlns:cx5="http://schemas.microsoft.com/office/drawing/2016/5/11/chartex" xmlns:cx6="http://schemas.microsoft.com/office/drawing/2016/5/12/chartex" xmlns:cx7="http://schemas.microsoft.com/office/drawing/2016/5/13/chartex" xmlns:cx8="http://schemas.microsoft.com/office/drawing/2016/5/14/chartex" xmlns:mc="http://schemas.openxmlformats.org/markup-compatibility/2006" xmlns:aink="http://schemas.microsoft.com/office/drawing/2016/ink" xmlns:am3d="http://schemas.microsoft.com/office/drawing/2017/model3d" xmlns:o="urn:schemas-microsoft-com:office:office" xmlns:r="http://schemas.openxmlformats.org/officeDocument/2006/relationships" xmlns:m="http://schemas.openxmlformats.org/officeDocument/2006/math" xmlns:v="urn:schemas-microsoft-com:vml" xmlns:wp14="http://schemas.microsoft.com/office/word/2010/wordprocessingDrawing" xmlns:wp="http://schemas.openxmlformats.org/drawingml/2006/wordprocessingDrawing" xmlns:w10="urn:schemas-microsoft-com:office:word" xmlns:w="http://schemas.openxmlformats.org/wordprocessingml/2006/main" xmlns:w14="http://schemas.microsoft.com/office/word/2010/wordml" xmlns:w15="http://schemas.microsoft.com/office/word/2012/wordml" xmlns:w16cid="http://schemas.microsoft.com/office/word/2016/wordml/cid" xmlns:w16se="http://schemas.microsoft.com/office/word/2015/wordml/symex" xmlns:wpg="http://schemas.microsoft.com/office/word/2010/wordprocessingGroup" xmlns:wpi="http://schemas.microsoft.com/office/word/2010/wordprocessingInk" xmlns:wne="http://schemas.microsoft.com/office/word/2006/wordml" xmlns:wps="http://schemas.microsoft.com/office/word/2010/wordprocessingShape" mc:Ignorable="w14 w15 w16se w16cid wp14">
   <w:p>
     <w:pPr>
       <w:pBdr>
@@ -5338,7 +4372,7 @@
 </file>
 
 <file path=word/footer3.xml><?xml version="1.0" encoding="utf-8"?>
-<w:ftr xmlns:wpc="http://schemas.microsoft.com/office/word/2010/wordprocessingCanvas" xmlns:cx="http://schemas.microsoft.com/office/drawing/2014/chartex" xmlns:cx1="http://schemas.microsoft.com/office/drawing/2015/9/8/chartex" xmlns:cx2="http://schemas.microsoft.com/office/drawing/2015/10/21/chartex" xmlns:cx3="http://schemas.microsoft.com/office/drawing/2016/5/9/chartex" xmlns:cx4="http://schemas.microsoft.com/office/drawing/2016/5/10/chartex" xmlns:cx5="http://schemas.microsoft.com/office/drawing/2016/5/11/chartex" xmlns:cx6="http://schemas.microsoft.com/office/drawing/2016/5/12/chartex" xmlns:cx7="http://schemas.microsoft.com/office/drawing/2016/5/13/chartex" xmlns:cx8="http://schemas.microsoft.com/office/drawing/2016/5/14/chartex" xmlns:mc="http://schemas.openxmlformats.org/markup-compatibility/2006" xmlns:aink="http://schemas.microsoft.com/office/drawing/2016/ink" xmlns:am3d="http://schemas.microsoft.com/office/drawing/2017/model3d" xmlns:o="urn:schemas-microsoft-com:office:office" xmlns:r="http://schemas.openxmlformats.org/officeDocument/2006/relationships" xmlns:m="http://schemas.openxmlformats.org/officeDocument/2006/math" xmlns:v="urn:schemas-microsoft-com:vml" xmlns:wp14="http://schemas.microsoft.com/office/word/2010/wordprocessingDrawing" xmlns:wp="http://schemas.openxmlformats.org/drawingml/2006/wordprocessingDrawing" xmlns:w10="urn:schemas-microsoft-com:office:word" xmlns:w="http://schemas.openxmlformats.org/wordprocessingml/2006/main" xmlns:w14="http://schemas.microsoft.com/office/word/2010/wordml" xmlns:w15="http://schemas.microsoft.com/office/word/2012/wordml" xmlns:w16cex="http://schemas.microsoft.com/office/word/2018/wordml/cex" xmlns:w16cid="http://schemas.microsoft.com/office/word/2016/wordml/cid" xmlns:w16="http://schemas.microsoft.com/office/word/2018/wordml" xmlns:w16se="http://schemas.microsoft.com/office/word/2015/wordml/symex" xmlns:wpg="http://schemas.microsoft.com/office/word/2010/wordprocessingGroup" xmlns:wpi="http://schemas.microsoft.com/office/word/2010/wordprocessingInk" xmlns:wne="http://schemas.microsoft.com/office/word/2006/wordml" xmlns:wps="http://schemas.microsoft.com/office/word/2010/wordprocessingShape" mc:Ignorable="w14 w15 w16se w16cid w16 w16cex wp14">
+<w:ftr xmlns:wpc="http://schemas.microsoft.com/office/word/2010/wordprocessingCanvas" xmlns:cx="http://schemas.microsoft.com/office/drawing/2014/chartex" xmlns:cx1="http://schemas.microsoft.com/office/drawing/2015/9/8/chartex" xmlns:cx2="http://schemas.microsoft.com/office/drawing/2015/10/21/chartex" xmlns:cx3="http://schemas.microsoft.com/office/drawing/2016/5/9/chartex" xmlns:cx4="http://schemas.microsoft.com/office/drawing/2016/5/10/chartex" xmlns:cx5="http://schemas.microsoft.com/office/drawing/2016/5/11/chartex" xmlns:cx6="http://schemas.microsoft.com/office/drawing/2016/5/12/chartex" xmlns:cx7="http://schemas.microsoft.com/office/drawing/2016/5/13/chartex" xmlns:cx8="http://schemas.microsoft.com/office/drawing/2016/5/14/chartex" xmlns:mc="http://schemas.openxmlformats.org/markup-compatibility/2006" xmlns:aink="http://schemas.microsoft.com/office/drawing/2016/ink" xmlns:am3d="http://schemas.microsoft.com/office/drawing/2017/model3d" xmlns:o="urn:schemas-microsoft-com:office:office" xmlns:r="http://schemas.openxmlformats.org/officeDocument/2006/relationships" xmlns:m="http://schemas.openxmlformats.org/officeDocument/2006/math" xmlns:v="urn:schemas-microsoft-com:vml" xmlns:wp14="http://schemas.microsoft.com/office/word/2010/wordprocessingDrawing" xmlns:wp="http://schemas.openxmlformats.org/drawingml/2006/wordprocessingDrawing" xmlns:w10="urn:schemas-microsoft-com:office:word" xmlns:w="http://schemas.openxmlformats.org/wordprocessingml/2006/main" xmlns:w14="http://schemas.microsoft.com/office/word/2010/wordml" xmlns:w15="http://schemas.microsoft.com/office/word/2012/wordml" xmlns:w16cid="http://schemas.microsoft.com/office/word/2016/wordml/cid" xmlns:w16se="http://schemas.microsoft.com/office/word/2015/wordml/symex" xmlns:wpg="http://schemas.microsoft.com/office/word/2010/wordprocessingGroup" xmlns:wpi="http://schemas.microsoft.com/office/word/2010/wordprocessingInk" xmlns:wne="http://schemas.microsoft.com/office/word/2006/wordml" xmlns:wps="http://schemas.microsoft.com/office/word/2010/wordprocessingShape" mc:Ignorable="w14 w15 w16se w16cid wp14">
   <w:p>
     <w:pPr>
       <w:pBdr>
@@ -5361,7 +4395,7 @@
 </file>
 
 <file path=word/footnotes.xml><?xml version="1.0" encoding="utf-8"?>
-<w:footnotes xmlns:wpc="http://schemas.microsoft.com/office/word/2010/wordprocessingCanvas" xmlns:cx="http://schemas.microsoft.com/office/drawing/2014/chartex" xmlns:cx1="http://schemas.microsoft.com/office/drawing/2015/9/8/chartex" xmlns:cx2="http://schemas.microsoft.com/office/drawing/2015/10/21/chartex" xmlns:cx3="http://schemas.microsoft.com/office/drawing/2016/5/9/chartex" xmlns:cx4="http://schemas.microsoft.com/office/drawing/2016/5/10/chartex" xmlns:cx5="http://schemas.microsoft.com/office/drawing/2016/5/11/chartex" xmlns:cx6="http://schemas.microsoft.com/office/drawing/2016/5/12/chartex" xmlns:cx7="http://schemas.microsoft.com/office/drawing/2016/5/13/chartex" xmlns:cx8="http://schemas.microsoft.com/office/drawing/2016/5/14/chartex" xmlns:mc="http://schemas.openxmlformats.org/markup-compatibility/2006" xmlns:aink="http://schemas.microsoft.com/office/drawing/2016/ink" xmlns:am3d="http://schemas.microsoft.com/office/drawing/2017/model3d" xmlns:o="urn:schemas-microsoft-com:office:office" xmlns:r="http://schemas.openxmlformats.org/officeDocument/2006/relationships" xmlns:m="http://schemas.openxmlformats.org/officeDocument/2006/math" xmlns:v="urn:schemas-microsoft-com:vml" xmlns:wp14="http://schemas.microsoft.com/office/word/2010/wordprocessingDrawing" xmlns:wp="http://schemas.openxmlformats.org/drawingml/2006/wordprocessingDrawing" xmlns:w10="urn:schemas-microsoft-com:office:word" xmlns:w="http://schemas.openxmlformats.org/wordprocessingml/2006/main" xmlns:w14="http://schemas.microsoft.com/office/word/2010/wordml" xmlns:w15="http://schemas.microsoft.com/office/word/2012/wordml" xmlns:w16cex="http://schemas.microsoft.com/office/word/2018/wordml/cex" xmlns:w16cid="http://schemas.microsoft.com/office/word/2016/wordml/cid" xmlns:w16="http://schemas.microsoft.com/office/word/2018/wordml" xmlns:w16se="http://schemas.microsoft.com/office/word/2015/wordml/symex" xmlns:wpg="http://schemas.microsoft.com/office/word/2010/wordprocessingGroup" xmlns:wpi="http://schemas.microsoft.com/office/word/2010/wordprocessingInk" xmlns:wne="http://schemas.microsoft.com/office/word/2006/wordml" xmlns:wps="http://schemas.microsoft.com/office/word/2010/wordprocessingShape" mc:Ignorable="w14 w15 w16se w16cid w16 w16cex wp14">
+<w:footnotes xmlns:wpc="http://schemas.microsoft.com/office/word/2010/wordprocessingCanvas" xmlns:cx="http://schemas.microsoft.com/office/drawing/2014/chartex" xmlns:cx1="http://schemas.microsoft.com/office/drawing/2015/9/8/chartex" xmlns:cx2="http://schemas.microsoft.com/office/drawing/2015/10/21/chartex" xmlns:cx3="http://schemas.microsoft.com/office/drawing/2016/5/9/chartex" xmlns:cx4="http://schemas.microsoft.com/office/drawing/2016/5/10/chartex" xmlns:cx5="http://schemas.microsoft.com/office/drawing/2016/5/11/chartex" xmlns:cx6="http://schemas.microsoft.com/office/drawing/2016/5/12/chartex" xmlns:cx7="http://schemas.microsoft.com/office/drawing/2016/5/13/chartex" xmlns:cx8="http://schemas.microsoft.com/office/drawing/2016/5/14/chartex" xmlns:mc="http://schemas.openxmlformats.org/markup-compatibility/2006" xmlns:aink="http://schemas.microsoft.com/office/drawing/2016/ink" xmlns:am3d="http://schemas.microsoft.com/office/drawing/2017/model3d" xmlns:o="urn:schemas-microsoft-com:office:office" xmlns:r="http://schemas.openxmlformats.org/officeDocument/2006/relationships" xmlns:m="http://schemas.openxmlformats.org/officeDocument/2006/math" xmlns:v="urn:schemas-microsoft-com:vml" xmlns:wp14="http://schemas.microsoft.com/office/word/2010/wordprocessingDrawing" xmlns:wp="http://schemas.openxmlformats.org/drawingml/2006/wordprocessingDrawing" xmlns:w10="urn:schemas-microsoft-com:office:word" xmlns:w="http://schemas.openxmlformats.org/wordprocessingml/2006/main" xmlns:w14="http://schemas.microsoft.com/office/word/2010/wordml" xmlns:w15="http://schemas.microsoft.com/office/word/2012/wordml" xmlns:w16cid="http://schemas.microsoft.com/office/word/2016/wordml/cid" xmlns:w16se="http://schemas.microsoft.com/office/word/2015/wordml/symex" xmlns:wpg="http://schemas.microsoft.com/office/word/2010/wordprocessingGroup" xmlns:wpi="http://schemas.microsoft.com/office/word/2010/wordprocessingInk" xmlns:wne="http://schemas.microsoft.com/office/word/2006/wordml" xmlns:wps="http://schemas.microsoft.com/office/word/2010/wordprocessingShape" mc:Ignorable="w14 w15 w16se w16cid wp14">
   <w:footnote w:type="separator" w:id="-1">
     <w:p>
       <w:r>
@@ -5383,7 +4417,7 @@
 </file>
 
 <file path=word/header1.xml><?xml version="1.0" encoding="utf-8"?>
-<w:hdr xmlns:wpc="http://schemas.microsoft.com/office/word/2010/wordprocessingCanvas" xmlns:cx="http://schemas.microsoft.com/office/drawing/2014/chartex" xmlns:cx1="http://schemas.microsoft.com/office/drawing/2015/9/8/chartex" xmlns:cx2="http://schemas.microsoft.com/office/drawing/2015/10/21/chartex" xmlns:cx3="http://schemas.microsoft.com/office/drawing/2016/5/9/chartex" xmlns:cx4="http://schemas.microsoft.com/office/drawing/2016/5/10/chartex" xmlns:cx5="http://schemas.microsoft.com/office/drawing/2016/5/11/chartex" xmlns:cx6="http://schemas.microsoft.com/office/drawing/2016/5/12/chartex" xmlns:cx7="http://schemas.microsoft.com/office/drawing/2016/5/13/chartex" xmlns:cx8="http://schemas.microsoft.com/office/drawing/2016/5/14/chartex" xmlns:mc="http://schemas.openxmlformats.org/markup-compatibility/2006" xmlns:aink="http://schemas.microsoft.com/office/drawing/2016/ink" xmlns:am3d="http://schemas.microsoft.com/office/drawing/2017/model3d" xmlns:o="urn:schemas-microsoft-com:office:office" xmlns:r="http://schemas.openxmlformats.org/officeDocument/2006/relationships" xmlns:m="http://schemas.openxmlformats.org/officeDocument/2006/math" xmlns:v="urn:schemas-microsoft-com:vml" xmlns:wp14="http://schemas.microsoft.com/office/word/2010/wordprocessingDrawing" xmlns:wp="http://schemas.openxmlformats.org/drawingml/2006/wordprocessingDrawing" xmlns:w10="urn:schemas-microsoft-com:office:word" xmlns:w="http://schemas.openxmlformats.org/wordprocessingml/2006/main" xmlns:w14="http://schemas.microsoft.com/office/word/2010/wordml" xmlns:w15="http://schemas.microsoft.com/office/word/2012/wordml" xmlns:w16cex="http://schemas.microsoft.com/office/word/2018/wordml/cex" xmlns:w16cid="http://schemas.microsoft.com/office/word/2016/wordml/cid" xmlns:w16="http://schemas.microsoft.com/office/word/2018/wordml" xmlns:w16se="http://schemas.microsoft.com/office/word/2015/wordml/symex" xmlns:wpg="http://schemas.microsoft.com/office/word/2010/wordprocessingGroup" xmlns:wpi="http://schemas.microsoft.com/office/word/2010/wordprocessingInk" xmlns:wne="http://schemas.microsoft.com/office/word/2006/wordml" xmlns:wps="http://schemas.microsoft.com/office/word/2010/wordprocessingShape" mc:Ignorable="w14 w15 w16se w16cid w16 w16cex wp14">
+<w:hdr xmlns:wpc="http://schemas.microsoft.com/office/word/2010/wordprocessingCanvas" xmlns:cx="http://schemas.microsoft.com/office/drawing/2014/chartex" xmlns:cx1="http://schemas.microsoft.com/office/drawing/2015/9/8/chartex" xmlns:cx2="http://schemas.microsoft.com/office/drawing/2015/10/21/chartex" xmlns:cx3="http://schemas.microsoft.com/office/drawing/2016/5/9/chartex" xmlns:cx4="http://schemas.microsoft.com/office/drawing/2016/5/10/chartex" xmlns:cx5="http://schemas.microsoft.com/office/drawing/2016/5/11/chartex" xmlns:cx6="http://schemas.microsoft.com/office/drawing/2016/5/12/chartex" xmlns:cx7="http://schemas.microsoft.com/office/drawing/2016/5/13/chartex" xmlns:cx8="http://schemas.microsoft.com/office/drawing/2016/5/14/chartex" xmlns:mc="http://schemas.openxmlformats.org/markup-compatibility/2006" xmlns:aink="http://schemas.microsoft.com/office/drawing/2016/ink" xmlns:am3d="http://schemas.microsoft.com/office/drawing/2017/model3d" xmlns:o="urn:schemas-microsoft-com:office:office" xmlns:r="http://schemas.openxmlformats.org/officeDocument/2006/relationships" xmlns:m="http://schemas.openxmlformats.org/officeDocument/2006/math" xmlns:v="urn:schemas-microsoft-com:vml" xmlns:wp14="http://schemas.microsoft.com/office/word/2010/wordprocessingDrawing" xmlns:wp="http://schemas.openxmlformats.org/drawingml/2006/wordprocessingDrawing" xmlns:w10="urn:schemas-microsoft-com:office:word" xmlns:w="http://schemas.openxmlformats.org/wordprocessingml/2006/main" xmlns:w14="http://schemas.microsoft.com/office/word/2010/wordml" xmlns:w15="http://schemas.microsoft.com/office/word/2012/wordml" xmlns:w16cid="http://schemas.microsoft.com/office/word/2016/wordml/cid" xmlns:w16se="http://schemas.microsoft.com/office/word/2015/wordml/symex" xmlns:wpg="http://schemas.microsoft.com/office/word/2010/wordprocessingGroup" xmlns:wpi="http://schemas.microsoft.com/office/word/2010/wordprocessingInk" xmlns:wne="http://schemas.microsoft.com/office/word/2006/wordml" xmlns:wps="http://schemas.microsoft.com/office/word/2010/wordprocessingShape" mc:Ignorable="w14 w15 w16se w16cid wp14">
   <w:p>
     <w:pPr>
       <w:pBdr>
@@ -5406,7 +4440,7 @@
 </file>
 
 <file path=word/header2.xml><?xml version="1.0" encoding="utf-8"?>
-<w:hdr xmlns:wpc="http://schemas.microsoft.com/office/word/2010/wordprocessingCanvas" xmlns:cx="http://schemas.microsoft.com/office/drawing/2014/chartex" xmlns:cx1="http://schemas.microsoft.com/office/drawing/2015/9/8/chartex" xmlns:cx2="http://schemas.microsoft.com/office/drawing/2015/10/21/chartex" xmlns:cx3="http://schemas.microsoft.com/office/drawing/2016/5/9/chartex" xmlns:cx4="http://schemas.microsoft.com/office/drawing/2016/5/10/chartex" xmlns:cx5="http://schemas.microsoft.com/office/drawing/2016/5/11/chartex" xmlns:cx6="http://schemas.microsoft.com/office/drawing/2016/5/12/chartex" xmlns:cx7="http://schemas.microsoft.com/office/drawing/2016/5/13/chartex" xmlns:cx8="http://schemas.microsoft.com/office/drawing/2016/5/14/chartex" xmlns:mc="http://schemas.openxmlformats.org/markup-compatibility/2006" xmlns:aink="http://schemas.microsoft.com/office/drawing/2016/ink" xmlns:am3d="http://schemas.microsoft.com/office/drawing/2017/model3d" xmlns:o="urn:schemas-microsoft-com:office:office" xmlns:r="http://schemas.openxmlformats.org/officeDocument/2006/relationships" xmlns:m="http://schemas.openxmlformats.org/officeDocument/2006/math" xmlns:v="urn:schemas-microsoft-com:vml" xmlns:wp14="http://schemas.microsoft.com/office/word/2010/wordprocessingDrawing" xmlns:wp="http://schemas.openxmlformats.org/drawingml/2006/wordprocessingDrawing" xmlns:w10="urn:schemas-microsoft-com:office:word" xmlns:w="http://schemas.openxmlformats.org/wordprocessingml/2006/main" xmlns:w14="http://schemas.microsoft.com/office/word/2010/wordml" xmlns:w15="http://schemas.microsoft.com/office/word/2012/wordml" xmlns:w16cex="http://schemas.microsoft.com/office/word/2018/wordml/cex" xmlns:w16cid="http://schemas.microsoft.com/office/word/2016/wordml/cid" xmlns:w16="http://schemas.microsoft.com/office/word/2018/wordml" xmlns:w16se="http://schemas.microsoft.com/office/word/2015/wordml/symex" xmlns:wpg="http://schemas.microsoft.com/office/word/2010/wordprocessingGroup" xmlns:wpi="http://schemas.microsoft.com/office/word/2010/wordprocessingInk" xmlns:wne="http://schemas.microsoft.com/office/word/2006/wordml" xmlns:wps="http://schemas.microsoft.com/office/word/2010/wordprocessingShape" mc:Ignorable="w14 w15 w16se w16cid w16 w16cex wp14">
+<w:hdr xmlns:wpc="http://schemas.microsoft.com/office/word/2010/wordprocessingCanvas" xmlns:cx="http://schemas.microsoft.com/office/drawing/2014/chartex" xmlns:cx1="http://schemas.microsoft.com/office/drawing/2015/9/8/chartex" xmlns:cx2="http://schemas.microsoft.com/office/drawing/2015/10/21/chartex" xmlns:cx3="http://schemas.microsoft.com/office/drawing/2016/5/9/chartex" xmlns:cx4="http://schemas.microsoft.com/office/drawing/2016/5/10/chartex" xmlns:cx5="http://schemas.microsoft.com/office/drawing/2016/5/11/chartex" xmlns:cx6="http://schemas.microsoft.com/office/drawing/2016/5/12/chartex" xmlns:cx7="http://schemas.microsoft.com/office/drawing/2016/5/13/chartex" xmlns:cx8="http://schemas.microsoft.com/office/drawing/2016/5/14/chartex" xmlns:mc="http://schemas.openxmlformats.org/markup-compatibility/2006" xmlns:aink="http://schemas.microsoft.com/office/drawing/2016/ink" xmlns:am3d="http://schemas.microsoft.com/office/drawing/2017/model3d" xmlns:o="urn:schemas-microsoft-com:office:office" xmlns:r="http://schemas.openxmlformats.org/officeDocument/2006/relationships" xmlns:m="http://schemas.openxmlformats.org/officeDocument/2006/math" xmlns:v="urn:schemas-microsoft-com:vml" xmlns:wp14="http://schemas.microsoft.com/office/word/2010/wordprocessingDrawing" xmlns:wp="http://schemas.openxmlformats.org/drawingml/2006/wordprocessingDrawing" xmlns:w10="urn:schemas-microsoft-com:office:word" xmlns:w="http://schemas.openxmlformats.org/wordprocessingml/2006/main" xmlns:w14="http://schemas.microsoft.com/office/word/2010/wordml" xmlns:w15="http://schemas.microsoft.com/office/word/2012/wordml" xmlns:w16cid="http://schemas.microsoft.com/office/word/2016/wordml/cid" xmlns:w16se="http://schemas.microsoft.com/office/word/2015/wordml/symex" xmlns:wpg="http://schemas.microsoft.com/office/word/2010/wordprocessingGroup" xmlns:wpi="http://schemas.microsoft.com/office/word/2010/wordprocessingInk" xmlns:wne="http://schemas.microsoft.com/office/word/2006/wordml" xmlns:wps="http://schemas.microsoft.com/office/word/2010/wordprocessingShape" mc:Ignorable="w14 w15 w16se w16cid wp14">
   <w:p>
     <w:pPr>
       <w:pBdr>
@@ -5441,7 +4475,7 @@
 </file>
 
 <file path=word/header3.xml><?xml version="1.0" encoding="utf-8"?>
-<w:hdr xmlns:wpc="http://schemas.microsoft.com/office/word/2010/wordprocessingCanvas" xmlns:cx="http://schemas.microsoft.com/office/drawing/2014/chartex" xmlns:cx1="http://schemas.microsoft.com/office/drawing/2015/9/8/chartex" xmlns:cx2="http://schemas.microsoft.com/office/drawing/2015/10/21/chartex" xmlns:cx3="http://schemas.microsoft.com/office/drawing/2016/5/9/chartex" xmlns:cx4="http://schemas.microsoft.com/office/drawing/2016/5/10/chartex" xmlns:cx5="http://schemas.microsoft.com/office/drawing/2016/5/11/chartex" xmlns:cx6="http://schemas.microsoft.com/office/drawing/2016/5/12/chartex" xmlns:cx7="http://schemas.microsoft.com/office/drawing/2016/5/13/chartex" xmlns:cx8="http://schemas.microsoft.com/office/drawing/2016/5/14/chartex" xmlns:mc="http://schemas.openxmlformats.org/markup-compatibility/2006" xmlns:aink="http://schemas.microsoft.com/office/drawing/2016/ink" xmlns:am3d="http://schemas.microsoft.com/office/drawing/2017/model3d" xmlns:o="urn:schemas-microsoft-com:office:office" xmlns:r="http://schemas.openxmlformats.org/officeDocument/2006/relationships" xmlns:m="http://schemas.openxmlformats.org/officeDocument/2006/math" xmlns:v="urn:schemas-microsoft-com:vml" xmlns:wp14="http://schemas.microsoft.com/office/word/2010/wordprocessingDrawing" xmlns:wp="http://schemas.openxmlformats.org/drawingml/2006/wordprocessingDrawing" xmlns:w10="urn:schemas-microsoft-com:office:word" xmlns:w="http://schemas.openxmlformats.org/wordprocessingml/2006/main" xmlns:w14="http://schemas.microsoft.com/office/word/2010/wordml" xmlns:w15="http://schemas.microsoft.com/office/word/2012/wordml" xmlns:w16cex="http://schemas.microsoft.com/office/word/2018/wordml/cex" xmlns:w16cid="http://schemas.microsoft.com/office/word/2016/wordml/cid" xmlns:w16="http://schemas.microsoft.com/office/word/2018/wordml" xmlns:w16se="http://schemas.microsoft.com/office/word/2015/wordml/symex" xmlns:wpg="http://schemas.microsoft.com/office/word/2010/wordprocessingGroup" xmlns:wpi="http://schemas.microsoft.com/office/word/2010/wordprocessingInk" xmlns:wne="http://schemas.microsoft.com/office/word/2006/wordml" xmlns:wps="http://schemas.microsoft.com/office/word/2010/wordprocessingShape" mc:Ignorable="w14 w15 w16se w16cid w16 w16cex wp14">
+<w:hdr xmlns:wpc="http://schemas.microsoft.com/office/word/2010/wordprocessingCanvas" xmlns:cx="http://schemas.microsoft.com/office/drawing/2014/chartex" xmlns:cx1="http://schemas.microsoft.com/office/drawing/2015/9/8/chartex" xmlns:cx2="http://schemas.microsoft.com/office/drawing/2015/10/21/chartex" xmlns:cx3="http://schemas.microsoft.com/office/drawing/2016/5/9/chartex" xmlns:cx4="http://schemas.microsoft.com/office/drawing/2016/5/10/chartex" xmlns:cx5="http://schemas.microsoft.com/office/drawing/2016/5/11/chartex" xmlns:cx6="http://schemas.microsoft.com/office/drawing/2016/5/12/chartex" xmlns:cx7="http://schemas.microsoft.com/office/drawing/2016/5/13/chartex" xmlns:cx8="http://schemas.microsoft.com/office/drawing/2016/5/14/chartex" xmlns:mc="http://schemas.openxmlformats.org/markup-compatibility/2006" xmlns:aink="http://schemas.microsoft.com/office/drawing/2016/ink" xmlns:am3d="http://schemas.microsoft.com/office/drawing/2017/model3d" xmlns:o="urn:schemas-microsoft-com:office:office" xmlns:r="http://schemas.openxmlformats.org/officeDocument/2006/relationships" xmlns:m="http://schemas.openxmlformats.org/officeDocument/2006/math" xmlns:v="urn:schemas-microsoft-com:vml" xmlns:wp14="http://schemas.microsoft.com/office/word/2010/wordprocessingDrawing" xmlns:wp="http://schemas.openxmlformats.org/drawingml/2006/wordprocessingDrawing" xmlns:w10="urn:schemas-microsoft-com:office:word" xmlns:w="http://schemas.openxmlformats.org/wordprocessingml/2006/main" xmlns:w14="http://schemas.microsoft.com/office/word/2010/wordml" xmlns:w15="http://schemas.microsoft.com/office/word/2012/wordml" xmlns:w16cid="http://schemas.microsoft.com/office/word/2016/wordml/cid" xmlns:w16se="http://schemas.microsoft.com/office/word/2015/wordml/symex" xmlns:wpg="http://schemas.microsoft.com/office/word/2010/wordprocessingGroup" xmlns:wpi="http://schemas.microsoft.com/office/word/2010/wordprocessingInk" xmlns:wne="http://schemas.microsoft.com/office/word/2006/wordml" xmlns:wps="http://schemas.microsoft.com/office/word/2010/wordprocessingShape" mc:Ignorable="w14 w15 w16se w16cid wp14">
   <w:p>
     <w:pPr>
       <w:pBdr>
@@ -5464,7 +4498,7 @@
 </file>
 
 <file path=word/numbering.xml><?xml version="1.0" encoding="utf-8"?>
-<w:numbering xmlns:wpc="http://schemas.microsoft.com/office/word/2010/wordprocessingCanvas" xmlns:cx="http://schemas.microsoft.com/office/drawing/2014/chartex" xmlns:cx1="http://schemas.microsoft.com/office/drawing/2015/9/8/chartex" xmlns:cx2="http://schemas.microsoft.com/office/drawing/2015/10/21/chartex" xmlns:cx3="http://schemas.microsoft.com/office/drawing/2016/5/9/chartex" xmlns:cx4="http://schemas.microsoft.com/office/drawing/2016/5/10/chartex" xmlns:cx5="http://schemas.microsoft.com/office/drawing/2016/5/11/chartex" xmlns:cx6="http://schemas.microsoft.com/office/drawing/2016/5/12/chartex" xmlns:cx7="http://schemas.microsoft.com/office/drawing/2016/5/13/chartex" xmlns:cx8="http://schemas.microsoft.com/office/drawing/2016/5/14/chartex" xmlns:mc="http://schemas.openxmlformats.org/markup-compatibility/2006" xmlns:aink="http://schemas.microsoft.com/office/drawing/2016/ink" xmlns:am3d="http://schemas.microsoft.com/office/drawing/2017/model3d" xmlns:o="urn:schemas-microsoft-com:office:office" xmlns:r="http://schemas.openxmlformats.org/officeDocument/2006/relationships" xmlns:m="http://schemas.openxmlformats.org/officeDocument/2006/math" xmlns:v="urn:schemas-microsoft-com:vml" xmlns:wp14="http://schemas.microsoft.com/office/word/2010/wordprocessingDrawing" xmlns:wp="http://schemas.openxmlformats.org/drawingml/2006/wordprocessingDrawing" xmlns:w10="urn:schemas-microsoft-com:office:word" xmlns:w="http://schemas.openxmlformats.org/wordprocessingml/2006/main" xmlns:w14="http://schemas.microsoft.com/office/word/2010/wordml" xmlns:w15="http://schemas.microsoft.com/office/word/2012/wordml" xmlns:w16cex="http://schemas.microsoft.com/office/word/2018/wordml/cex" xmlns:w16cid="http://schemas.microsoft.com/office/word/2016/wordml/cid" xmlns:w16="http://schemas.microsoft.com/office/word/2018/wordml" xmlns:w16se="http://schemas.microsoft.com/office/word/2015/wordml/symex" xmlns:wpg="http://schemas.microsoft.com/office/word/2010/wordprocessingGroup" xmlns:wpi="http://schemas.microsoft.com/office/word/2010/wordprocessingInk" xmlns:wne="http://schemas.microsoft.com/office/word/2006/wordml" xmlns:wps="http://schemas.microsoft.com/office/word/2010/wordprocessingShape" mc:Ignorable="w14 w15 w16se w16cid w16 w16cex wp14">
+<w:numbering xmlns:wpc="http://schemas.microsoft.com/office/word/2010/wordprocessingCanvas" xmlns:cx="http://schemas.microsoft.com/office/drawing/2014/chartex" xmlns:cx1="http://schemas.microsoft.com/office/drawing/2015/9/8/chartex" xmlns:cx2="http://schemas.microsoft.com/office/drawing/2015/10/21/chartex" xmlns:cx3="http://schemas.microsoft.com/office/drawing/2016/5/9/chartex" xmlns:cx4="http://schemas.microsoft.com/office/drawing/2016/5/10/chartex" xmlns:cx5="http://schemas.microsoft.com/office/drawing/2016/5/11/chartex" xmlns:cx6="http://schemas.microsoft.com/office/drawing/2016/5/12/chartex" xmlns:cx7="http://schemas.microsoft.com/office/drawing/2016/5/13/chartex" xmlns:cx8="http://schemas.microsoft.com/office/drawing/2016/5/14/chartex" xmlns:mc="http://schemas.openxmlformats.org/markup-compatibility/2006" xmlns:aink="http://schemas.microsoft.com/office/drawing/2016/ink" xmlns:am3d="http://schemas.microsoft.com/office/drawing/2017/model3d" xmlns:o="urn:schemas-microsoft-com:office:office" xmlns:r="http://schemas.openxmlformats.org/officeDocument/2006/relationships" xmlns:m="http://schemas.openxmlformats.org/officeDocument/2006/math" xmlns:v="urn:schemas-microsoft-com:vml" xmlns:wp14="http://schemas.microsoft.com/office/word/2010/wordprocessingDrawing" xmlns:wp="http://schemas.openxmlformats.org/drawingml/2006/wordprocessingDrawing" xmlns:w10="urn:schemas-microsoft-com:office:word" xmlns:w="http://schemas.openxmlformats.org/wordprocessingml/2006/main" xmlns:w14="http://schemas.microsoft.com/office/word/2010/wordml" xmlns:w15="http://schemas.microsoft.com/office/word/2012/wordml" xmlns:w16cid="http://schemas.microsoft.com/office/word/2016/wordml/cid" xmlns:w16se="http://schemas.microsoft.com/office/word/2015/wordml/symex" xmlns:wpg="http://schemas.microsoft.com/office/word/2010/wordprocessingGroup" xmlns:wpi="http://schemas.microsoft.com/office/word/2010/wordprocessingInk" xmlns:wne="http://schemas.microsoft.com/office/word/2006/wordml" xmlns:wps="http://schemas.microsoft.com/office/word/2010/wordprocessingShape" mc:Ignorable="w14 w15 w16se w16cid wp14">
   <w:abstractNum w:abstractNumId="0" w15:restartNumberingAfterBreak="0">
     <w:nsid w:val="078C4661"/>
     <w:multiLevelType w:val="hybridMultilevel"/>
@@ -9244,22 +8278,8 @@
 </w:numbering>
 </file>
 
-<file path=word/people.xml><?xml version="1.0" encoding="utf-8"?>
-<w15:people xmlns:wpc="http://schemas.microsoft.com/office/word/2010/wordprocessingCanvas" xmlns:cx="http://schemas.microsoft.com/office/drawing/2014/chartex" xmlns:cx1="http://schemas.microsoft.com/office/drawing/2015/9/8/chartex" xmlns:cx2="http://schemas.microsoft.com/office/drawing/2015/10/21/chartex" xmlns:cx3="http://schemas.microsoft.com/office/drawing/2016/5/9/chartex" xmlns:cx4="http://schemas.microsoft.com/office/drawing/2016/5/10/chartex" xmlns:cx5="http://schemas.microsoft.com/office/drawing/2016/5/11/chartex" xmlns:cx6="http://schemas.microsoft.com/office/drawing/2016/5/12/chartex" xmlns:cx7="http://schemas.microsoft.com/office/drawing/2016/5/13/chartex" xmlns:cx8="http://schemas.microsoft.com/office/drawing/2016/5/14/chartex" xmlns:mc="http://schemas.openxmlformats.org/markup-compatibility/2006" xmlns:aink="http://schemas.microsoft.com/office/drawing/2016/ink" xmlns:am3d="http://schemas.microsoft.com/office/drawing/2017/model3d" xmlns:o="urn:schemas-microsoft-com:office:office" xmlns:r="http://schemas.openxmlformats.org/officeDocument/2006/relationships" xmlns:m="http://schemas.openxmlformats.org/officeDocument/2006/math" xmlns:v="urn:schemas-microsoft-com:vml" xmlns:wp14="http://schemas.microsoft.com/office/word/2010/wordprocessingDrawing" xmlns:wp="http://schemas.openxmlformats.org/drawingml/2006/wordprocessingDrawing" xmlns:w10="urn:schemas-microsoft-com:office:word" xmlns:w="http://schemas.openxmlformats.org/wordprocessingml/2006/main" xmlns:w14="http://schemas.microsoft.com/office/word/2010/wordml" xmlns:w15="http://schemas.microsoft.com/office/word/2012/wordml" xmlns:w16cex="http://schemas.microsoft.com/office/word/2018/wordml/cex" xmlns:w16cid="http://schemas.microsoft.com/office/word/2016/wordml/cid" xmlns:w16="http://schemas.microsoft.com/office/word/2018/wordml" xmlns:w16se="http://schemas.microsoft.com/office/word/2015/wordml/symex" xmlns:wpg="http://schemas.microsoft.com/office/word/2010/wordprocessingGroup" xmlns:wpi="http://schemas.microsoft.com/office/word/2010/wordprocessingInk" xmlns:wne="http://schemas.microsoft.com/office/word/2006/wordml" xmlns:wps="http://schemas.microsoft.com/office/word/2010/wordprocessingShape" mc:Ignorable="w14 w15 w16se w16cid w16 w16cex wp14">
-  <w15:person w15:author="Laura Beaudry">
-    <w15:presenceInfo w15:providerId="AD" w15:userId="S::lbeaudry@guidehouse.com::1245f98b-1569-423c-a972-2562fbcf6719"/>
-  </w15:person>
-  <w15:person w15:author="Stephen Williams">
-    <w15:presenceInfo w15:providerId="AD" w15:userId="S::stwilliams@guidehouse.com::cc3473aa-aee7-4613-8803-3719d1c05b8a"/>
-  </w15:person>
-  <w15:person w15:author="Devan Visvalingam">
-    <w15:presenceInfo w15:providerId="AD" w15:userId="S::dvisvalingam@guidehouse.com::58d91d80-e9e8-482f-85b7-beebafa8fe76"/>
-  </w15:person>
-</w15:people>
-</file>
-
 <file path=word/styles.xml><?xml version="1.0" encoding="utf-8"?>
-<w:styles xmlns:mc="http://schemas.openxmlformats.org/markup-compatibility/2006" xmlns:r="http://schemas.openxmlformats.org/officeDocument/2006/relationships" xmlns:w="http://schemas.openxmlformats.org/wordprocessingml/2006/main" xmlns:w14="http://schemas.microsoft.com/office/word/2010/wordml" xmlns:w15="http://schemas.microsoft.com/office/word/2012/wordml" xmlns:w16cex="http://schemas.microsoft.com/office/word/2018/wordml/cex" xmlns:w16cid="http://schemas.microsoft.com/office/word/2016/wordml/cid" xmlns:w16="http://schemas.microsoft.com/office/word/2018/wordml" xmlns:w16se="http://schemas.microsoft.com/office/word/2015/wordml/symex" mc:Ignorable="w14 w15 w16se w16cid w16 w16cex">
+<w:styles xmlns:mc="http://schemas.openxmlformats.org/markup-compatibility/2006" xmlns:r="http://schemas.openxmlformats.org/officeDocument/2006/relationships" xmlns:w="http://schemas.openxmlformats.org/wordprocessingml/2006/main" xmlns:w14="http://schemas.microsoft.com/office/word/2010/wordml" xmlns:w15="http://schemas.microsoft.com/office/word/2012/wordml" xmlns:w16cid="http://schemas.microsoft.com/office/word/2016/wordml/cid" xmlns:w16se="http://schemas.microsoft.com/office/word/2015/wordml/symex" mc:Ignorable="w14 w15 w16se w16cid">
   <w:docDefaults>
     <w:rPrDefault>
       <w:rPr>

</xml_diff>